<commit_message>
FF tables MBS 7
</commit_message>
<xml_diff>
--- a/tables/demo_tab.docx
+++ b/tables/demo_tab.docx
@@ -25,6 +25,7 @@
         <w:gridCol w:w="1389"/>
         <w:gridCol w:w="1585"/>
         <w:gridCol w:w="1022"/>
+        <w:gridCol w:w="3504"/>
       </w:tblGrid>
       <w:tr>
         <w:trPr>
@@ -384,6 +385,50 @@
             </w:r>
           </w:p>
         </w:tc>
+        <w:tc>
+          <w:tcPr>
+            <w:tcBorders>
+              <w:bottom w:val="single" w:sz="12" w:space="0" w:color="666666"/>
+              <w:top w:val="single" w:sz="12" w:space="0" w:color="666666"/>
+              <w:left w:val="none" w:sz="0" w:space="0" w:color="000000"/>
+              <w:right w:val="none" w:sz="0" w:space="0" w:color="000000"/>
+            </w:tcBorders>
+            <w:shd w:val="clear" w:color="auto" w:fill="FFFFFF"/>
+            <w:tcMar>
+              <w:top w:w="0" w:type="dxa"/>
+              <w:bottom w:w="0" w:type="dxa"/>
+              <w:left w:w="0" w:type="dxa"/>
+              <w:right w:w="0" w:type="dxa"/>
+            </w:tcMar>
+            <w:vAlign w:val="center"/>
+          </w:tcPr>
+          <w:p>
+            <w:pPr>
+              <w:pStyle w:val="Normal"/>
+              <w:jc w:val="center"/>
+              <w:pBdr>
+                <w:bottom w:val="none" w:sz="0" w:space="0" w:color="000000"/>
+                <w:top w:val="none" w:sz="0" w:space="0" w:color="000000"/>
+                <w:left w:val="none" w:sz="0" w:space="0" w:color="000000"/>
+                <w:right w:val="none" w:sz="0" w:space="0" w:color="000000"/>
+              </w:pBdr>
+              <w:spacing w:after="100" w:before="100" w:line="240"/>
+              <w:ind w:left="100" w:right="100" w:firstLine="0" w:firstLineChars="0"/>
+            </w:pPr>
+            <w:r>
+              <w:rPr>
+                <w:rFonts w:ascii="Helvetica" w:hAnsi="Helvetica" w:eastAsia="Helvetica" w:cs="Helvetica"/>
+                <w:i w:val="false"/>
+                <w:b w:val="true"/>
+                <w:u w:val="none"/>
+                <w:sz w:val="18"/>
+                <w:szCs w:val="18"/>
+                <w:color w:val="000000"/>
+              </w:rPr>
+              <w:t xml:space="preserve">Interpretation</w:t>
+            </w:r>
+          </w:p>
+        </w:tc>
       </w:tr>
       <w:tr>
         <w:trPr>
@@ -743,6 +788,74 @@
             </w:r>
           </w:p>
         </w:tc>
+        <w:tc>
+          <w:tcPr>
+            <w:tcBorders>
+              <w:bottom w:val="single" w:sz="6" w:space="0" w:color="666666"/>
+              <w:top w:val="single" w:sz="12" w:space="0" w:color="666666"/>
+              <w:left w:val="none" w:sz="0" w:space="0" w:color="000000"/>
+              <w:right w:val="none" w:sz="0" w:space="0" w:color="000000"/>
+            </w:tcBorders>
+            <w:shd w:val="clear" w:color="auto" w:fill="FFFFFF"/>
+            <w:tcMar>
+              <w:top w:w="0" w:type="dxa"/>
+              <w:bottom w:w="0" w:type="dxa"/>
+              <w:left w:w="0" w:type="dxa"/>
+              <w:right w:w="0" w:type="dxa"/>
+            </w:tcMar>
+            <w:vAlign w:val="center"/>
+          </w:tcPr>
+          <w:p>
+            <w:pPr>
+              <w:pStyle w:val="Normal"/>
+              <w:jc w:val="center"/>
+              <w:pBdr>
+                <w:bottom w:val="none" w:sz="0" w:space="0" w:color="000000"/>
+                <w:top w:val="none" w:sz="0" w:space="0" w:color="000000"/>
+                <w:left w:val="none" w:sz="0" w:space="0" w:color="000000"/>
+                <w:right w:val="none" w:sz="0" w:space="0" w:color="000000"/>
+              </w:pBdr>
+              <w:spacing w:after="100" w:before="100" w:line="240"/>
+              <w:ind w:left="100" w:right="100" w:firstLine="0" w:firstLineChars="0"/>
+            </w:pPr>
+            <w:r>
+              <w:rPr>
+                <w:rFonts w:ascii="Helvetica" w:hAnsi="Helvetica" w:eastAsia="Helvetica" w:cs="Helvetica"/>
+                <w:i w:val="false"/>
+                <w:b w:val="false"/>
+                <w:u w:val="none"/>
+                <w:sz w:val="18"/>
+                <w:szCs w:val="18"/>
+                <w:color w:val="000000"/>
+              </w:rPr>
+              <w:t xml:space="preserve">Depressione</w:t>
+            </w:r>
+            <w:r>
+              <w:rPr>
+                <w:rFonts w:ascii="Helvetica" w:hAnsi="Helvetica" w:eastAsia="Helvetica" w:cs="Helvetica"/>
+                <w:i w:val="false"/>
+                <w:b w:val="false"/>
+                <w:u w:val="none"/>
+                <w:sz w:val="18"/>
+                <w:szCs w:val="18"/>
+                <w:color w:val="000000"/>
+              </w:rPr>
+              <w:t xml:space="preserve"> </w:t>
+            </w:r>
+            <w:r>
+              <w:rPr>
+                <w:rFonts w:ascii="Helvetica" w:hAnsi="Helvetica" w:eastAsia="Helvetica" w:cs="Helvetica"/>
+                <w:i w:val="false"/>
+                <w:b w:val="false"/>
+                <w:u w:val="none"/>
+                <w:sz w:val="18"/>
+                <w:szCs w:val="18"/>
+                <w:color w:val="000000"/>
+              </w:rPr>
+              <w:t xml:space="preserve">moderata</w:t>
+            </w:r>
+          </w:p>
+        </w:tc>
       </w:tr>
       <w:tr>
         <w:trPr>
@@ -1090,6 +1203,122 @@
             </w:r>
           </w:p>
         </w:tc>
+        <w:tc>
+          <w:tcPr>
+            <w:tcBorders>
+              <w:bottom w:val="single" w:sz="6" w:space="0" w:color="666666"/>
+              <w:top w:val="single" w:sz="6" w:space="0" w:color="666666"/>
+              <w:left w:val="none" w:sz="0" w:space="0" w:color="000000"/>
+              <w:right w:val="none" w:sz="0" w:space="0" w:color="000000"/>
+            </w:tcBorders>
+            <w:shd w:val="clear" w:color="auto" w:fill="FFFFFF"/>
+            <w:tcMar>
+              <w:top w:w="0" w:type="dxa"/>
+              <w:bottom w:w="0" w:type="dxa"/>
+              <w:left w:w="0" w:type="dxa"/>
+              <w:right w:w="0" w:type="dxa"/>
+            </w:tcMar>
+            <w:vAlign w:val="center"/>
+          </w:tcPr>
+          <w:p>
+            <w:pPr>
+              <w:pStyle w:val="Normal"/>
+              <w:jc w:val="center"/>
+              <w:pBdr>
+                <w:bottom w:val="none" w:sz="0" w:space="0" w:color="000000"/>
+                <w:top w:val="none" w:sz="0" w:space="0" w:color="000000"/>
+                <w:left w:val="none" w:sz="0" w:space="0" w:color="000000"/>
+                <w:right w:val="none" w:sz="0" w:space="0" w:color="000000"/>
+              </w:pBdr>
+              <w:spacing w:after="100" w:before="100" w:line="240"/>
+              <w:ind w:left="100" w:right="100" w:firstLine="0" w:firstLineChars="0"/>
+            </w:pPr>
+            <w:r>
+              <w:rPr>
+                <w:rFonts w:ascii="Helvetica" w:hAnsi="Helvetica" w:eastAsia="Helvetica" w:cs="Helvetica"/>
+                <w:i w:val="false"/>
+                <w:b w:val="false"/>
+                <w:u w:val="none"/>
+                <w:sz w:val="18"/>
+                <w:szCs w:val="18"/>
+                <w:color w:val="000000"/>
+              </w:rPr>
+              <w:t xml:space="preserve">Depressione</w:t>
+            </w:r>
+            <w:r>
+              <w:rPr>
+                <w:rFonts w:ascii="Helvetica" w:hAnsi="Helvetica" w:eastAsia="Helvetica" w:cs="Helvetica"/>
+                <w:i w:val="false"/>
+                <w:b w:val="false"/>
+                <w:u w:val="none"/>
+                <w:sz w:val="18"/>
+                <w:szCs w:val="18"/>
+                <w:color w:val="000000"/>
+              </w:rPr>
+              <w:t xml:space="preserve"> </w:t>
+            </w:r>
+            <w:r>
+              <w:rPr>
+                <w:rFonts w:ascii="Helvetica" w:hAnsi="Helvetica" w:eastAsia="Helvetica" w:cs="Helvetica"/>
+                <w:i w:val="false"/>
+                <w:b w:val="false"/>
+                <w:u w:val="none"/>
+                <w:sz w:val="18"/>
+                <w:szCs w:val="18"/>
+                <w:color w:val="000000"/>
+              </w:rPr>
+              <w:t xml:space="preserve">moderata</w:t>
+            </w:r>
+            <w:r>
+              <w:rPr>
+                <w:rFonts w:ascii="Helvetica" w:hAnsi="Helvetica" w:eastAsia="Helvetica" w:cs="Helvetica"/>
+                <w:i w:val="false"/>
+                <w:b w:val="false"/>
+                <w:u w:val="none"/>
+                <w:sz w:val="18"/>
+                <w:szCs w:val="18"/>
+                <w:color w:val="000000"/>
+              </w:rPr>
+              <w:t xml:space="preserve"> </w:t>
+            </w:r>
+            <w:r>
+              <w:rPr>
+                <w:rFonts w:ascii="Helvetica" w:hAnsi="Helvetica" w:eastAsia="Helvetica" w:cs="Helvetica"/>
+                <w:i w:val="false"/>
+                <w:b w:val="false"/>
+                <w:u w:val="none"/>
+                <w:sz w:val="18"/>
+                <w:szCs w:val="18"/>
+                <w:color w:val="000000"/>
+              </w:rPr>
+              <w:t xml:space="preserve">al</w:t>
+            </w:r>
+            <w:r>
+              <w:rPr>
+                <w:rFonts w:ascii="Helvetica" w:hAnsi="Helvetica" w:eastAsia="Helvetica" w:cs="Helvetica"/>
+                <w:i w:val="false"/>
+                <w:b w:val="false"/>
+                <w:u w:val="none"/>
+                <w:sz w:val="18"/>
+                <w:szCs w:val="18"/>
+                <w:color w:val="000000"/>
+              </w:rPr>
+              <w:t xml:space="preserve"> </w:t>
+            </w:r>
+            <w:r>
+              <w:rPr>
+                <w:rFonts w:ascii="Helvetica" w:hAnsi="Helvetica" w:eastAsia="Helvetica" w:cs="Helvetica"/>
+                <w:i w:val="false"/>
+                <w:b w:val="false"/>
+                <w:u w:val="none"/>
+                <w:sz w:val="18"/>
+                <w:szCs w:val="18"/>
+                <w:color w:val="000000"/>
+              </w:rPr>
+              <w:t xml:space="preserve">limite</w:t>
+            </w:r>
+          </w:p>
+        </w:tc>
       </w:tr>
       <w:tr>
         <w:trPr>
@@ -1437,6 +1666,98 @@
             </w:r>
           </w:p>
         </w:tc>
+        <w:tc>
+          <w:tcPr>
+            <w:tcBorders>
+              <w:bottom w:val="single" w:sz="6" w:space="0" w:color="666666"/>
+              <w:top w:val="single" w:sz="6" w:space="0" w:color="666666"/>
+              <w:left w:val="none" w:sz="0" w:space="0" w:color="000000"/>
+              <w:right w:val="none" w:sz="0" w:space="0" w:color="000000"/>
+            </w:tcBorders>
+            <w:shd w:val="clear" w:color="auto" w:fill="FFFFFF"/>
+            <w:tcMar>
+              <w:top w:w="0" w:type="dxa"/>
+              <w:bottom w:w="0" w:type="dxa"/>
+              <w:left w:w="0" w:type="dxa"/>
+              <w:right w:w="0" w:type="dxa"/>
+            </w:tcMar>
+            <w:vAlign w:val="center"/>
+          </w:tcPr>
+          <w:p>
+            <w:pPr>
+              <w:pStyle w:val="Normal"/>
+              <w:jc w:val="center"/>
+              <w:pBdr>
+                <w:bottom w:val="none" w:sz="0" w:space="0" w:color="000000"/>
+                <w:top w:val="none" w:sz="0" w:space="0" w:color="000000"/>
+                <w:left w:val="none" w:sz="0" w:space="0" w:color="000000"/>
+                <w:right w:val="none" w:sz="0" w:space="0" w:color="000000"/>
+              </w:pBdr>
+              <w:spacing w:after="100" w:before="100" w:line="240"/>
+              <w:ind w:left="100" w:right="100" w:firstLine="0" w:firstLineChars="0"/>
+            </w:pPr>
+            <w:r>
+              <w:rPr>
+                <w:rFonts w:ascii="Helvetica" w:hAnsi="Helvetica" w:eastAsia="Helvetica" w:cs="Helvetica"/>
+                <w:i w:val="false"/>
+                <w:b w:val="false"/>
+                <w:u w:val="none"/>
+                <w:sz w:val="18"/>
+                <w:szCs w:val="18"/>
+                <w:color w:val="000000"/>
+              </w:rPr>
+              <w:t xml:space="preserve">Normale</w:t>
+            </w:r>
+            <w:r>
+              <w:rPr>
+                <w:rFonts w:ascii="Helvetica" w:hAnsi="Helvetica" w:eastAsia="Helvetica" w:cs="Helvetica"/>
+                <w:i w:val="false"/>
+                <w:b w:val="false"/>
+                <w:u w:val="none"/>
+                <w:sz w:val="18"/>
+                <w:szCs w:val="18"/>
+                <w:color w:val="000000"/>
+              </w:rPr>
+              <w:t xml:space="preserve"> </w:t>
+            </w:r>
+            <w:r>
+              <w:rPr>
+                <w:rFonts w:ascii="Helvetica" w:hAnsi="Helvetica" w:eastAsia="Helvetica" w:cs="Helvetica"/>
+                <w:i w:val="false"/>
+                <w:b w:val="false"/>
+                <w:u w:val="none"/>
+                <w:sz w:val="18"/>
+                <w:szCs w:val="18"/>
+                <w:color w:val="000000"/>
+              </w:rPr>
+              <w:t xml:space="preserve">al</w:t>
+            </w:r>
+            <w:r>
+              <w:rPr>
+                <w:rFonts w:ascii="Helvetica" w:hAnsi="Helvetica" w:eastAsia="Helvetica" w:cs="Helvetica"/>
+                <w:i w:val="false"/>
+                <w:b w:val="false"/>
+                <w:u w:val="none"/>
+                <w:sz w:val="18"/>
+                <w:szCs w:val="18"/>
+                <w:color w:val="000000"/>
+              </w:rPr>
+              <w:t xml:space="preserve"> </w:t>
+            </w:r>
+            <w:r>
+              <w:rPr>
+                <w:rFonts w:ascii="Helvetica" w:hAnsi="Helvetica" w:eastAsia="Helvetica" w:cs="Helvetica"/>
+                <w:i w:val="false"/>
+                <w:b w:val="false"/>
+                <w:u w:val="none"/>
+                <w:sz w:val="18"/>
+                <w:szCs w:val="18"/>
+                <w:color w:val="000000"/>
+              </w:rPr>
+              <w:t xml:space="preserve">limite</w:t>
+            </w:r>
+          </w:p>
+        </w:tc>
       </w:tr>
       <w:tr>
         <w:trPr>
@@ -1784,6 +2105,74 @@
             </w:r>
           </w:p>
         </w:tc>
+        <w:tc>
+          <w:tcPr>
+            <w:tcBorders>
+              <w:bottom w:val="single" w:sz="6" w:space="0" w:color="666666"/>
+              <w:top w:val="single" w:sz="6" w:space="0" w:color="666666"/>
+              <w:left w:val="none" w:sz="0" w:space="0" w:color="000000"/>
+              <w:right w:val="none" w:sz="0" w:space="0" w:color="000000"/>
+            </w:tcBorders>
+            <w:shd w:val="clear" w:color="auto" w:fill="FFFFFF"/>
+            <w:tcMar>
+              <w:top w:w="0" w:type="dxa"/>
+              <w:bottom w:w="0" w:type="dxa"/>
+              <w:left w:w="0" w:type="dxa"/>
+              <w:right w:w="0" w:type="dxa"/>
+            </w:tcMar>
+            <w:vAlign w:val="center"/>
+          </w:tcPr>
+          <w:p>
+            <w:pPr>
+              <w:pStyle w:val="Normal"/>
+              <w:jc w:val="center"/>
+              <w:pBdr>
+                <w:bottom w:val="none" w:sz="0" w:space="0" w:color="000000"/>
+                <w:top w:val="none" w:sz="0" w:space="0" w:color="000000"/>
+                <w:left w:val="none" w:sz="0" w:space="0" w:color="000000"/>
+                <w:right w:val="none" w:sz="0" w:space="0" w:color="000000"/>
+              </w:pBdr>
+              <w:spacing w:after="100" w:before="100" w:line="240"/>
+              <w:ind w:left="100" w:right="100" w:firstLine="0" w:firstLineChars="0"/>
+            </w:pPr>
+            <w:r>
+              <w:rPr>
+                <w:rFonts w:ascii="Helvetica" w:hAnsi="Helvetica" w:eastAsia="Helvetica" w:cs="Helvetica"/>
+                <w:i w:val="false"/>
+                <w:b w:val="false"/>
+                <w:u w:val="none"/>
+                <w:sz w:val="18"/>
+                <w:szCs w:val="18"/>
+                <w:color w:val="000000"/>
+              </w:rPr>
+              <w:t xml:space="preserve">Depressione</w:t>
+            </w:r>
+            <w:r>
+              <w:rPr>
+                <w:rFonts w:ascii="Helvetica" w:hAnsi="Helvetica" w:eastAsia="Helvetica" w:cs="Helvetica"/>
+                <w:i w:val="false"/>
+                <w:b w:val="false"/>
+                <w:u w:val="none"/>
+                <w:sz w:val="18"/>
+                <w:szCs w:val="18"/>
+                <w:color w:val="000000"/>
+              </w:rPr>
+              <w:t xml:space="preserve"> </w:t>
+            </w:r>
+            <w:r>
+              <w:rPr>
+                <w:rFonts w:ascii="Helvetica" w:hAnsi="Helvetica" w:eastAsia="Helvetica" w:cs="Helvetica"/>
+                <w:i w:val="false"/>
+                <w:b w:val="false"/>
+                <w:u w:val="none"/>
+                <w:sz w:val="18"/>
+                <w:szCs w:val="18"/>
+                <w:color w:val="000000"/>
+              </w:rPr>
+              <w:t xml:space="preserve">lieve</w:t>
+            </w:r>
+          </w:p>
+        </w:tc>
       </w:tr>
       <w:tr>
         <w:trPr>
@@ -2131,6 +2520,74 @@
             </w:r>
           </w:p>
         </w:tc>
+        <w:tc>
+          <w:tcPr>
+            <w:tcBorders>
+              <w:bottom w:val="single" w:sz="6" w:space="0" w:color="666666"/>
+              <w:top w:val="single" w:sz="6" w:space="0" w:color="666666"/>
+              <w:left w:val="none" w:sz="0" w:space="0" w:color="000000"/>
+              <w:right w:val="none" w:sz="0" w:space="0" w:color="000000"/>
+            </w:tcBorders>
+            <w:shd w:val="clear" w:color="auto" w:fill="FFFFFF"/>
+            <w:tcMar>
+              <w:top w:w="0" w:type="dxa"/>
+              <w:bottom w:w="0" w:type="dxa"/>
+              <w:left w:w="0" w:type="dxa"/>
+              <w:right w:w="0" w:type="dxa"/>
+            </w:tcMar>
+            <w:vAlign w:val="center"/>
+          </w:tcPr>
+          <w:p>
+            <w:pPr>
+              <w:pStyle w:val="Normal"/>
+              <w:jc w:val="center"/>
+              <w:pBdr>
+                <w:bottom w:val="none" w:sz="0" w:space="0" w:color="000000"/>
+                <w:top w:val="none" w:sz="0" w:space="0" w:color="000000"/>
+                <w:left w:val="none" w:sz="0" w:space="0" w:color="000000"/>
+                <w:right w:val="none" w:sz="0" w:space="0" w:color="000000"/>
+              </w:pBdr>
+              <w:spacing w:after="100" w:before="100" w:line="240"/>
+              <w:ind w:left="100" w:right="100" w:firstLine="0" w:firstLineChars="0"/>
+            </w:pPr>
+            <w:r>
+              <w:rPr>
+                <w:rFonts w:ascii="Helvetica" w:hAnsi="Helvetica" w:eastAsia="Helvetica" w:cs="Helvetica"/>
+                <w:i w:val="false"/>
+                <w:b w:val="false"/>
+                <w:u w:val="none"/>
+                <w:sz w:val="18"/>
+                <w:szCs w:val="18"/>
+                <w:color w:val="000000"/>
+              </w:rPr>
+              <w:t xml:space="preserve">Depressione</w:t>
+            </w:r>
+            <w:r>
+              <w:rPr>
+                <w:rFonts w:ascii="Helvetica" w:hAnsi="Helvetica" w:eastAsia="Helvetica" w:cs="Helvetica"/>
+                <w:i w:val="false"/>
+                <w:b w:val="false"/>
+                <w:u w:val="none"/>
+                <w:sz w:val="18"/>
+                <w:szCs w:val="18"/>
+                <w:color w:val="000000"/>
+              </w:rPr>
+              <w:t xml:space="preserve"> </w:t>
+            </w:r>
+            <w:r>
+              <w:rPr>
+                <w:rFonts w:ascii="Helvetica" w:hAnsi="Helvetica" w:eastAsia="Helvetica" w:cs="Helvetica"/>
+                <w:i w:val="false"/>
+                <w:b w:val="false"/>
+                <w:u w:val="none"/>
+                <w:sz w:val="18"/>
+                <w:szCs w:val="18"/>
+                <w:color w:val="000000"/>
+              </w:rPr>
+              <w:t xml:space="preserve">lieve</w:t>
+            </w:r>
+          </w:p>
+        </w:tc>
       </w:tr>
       <w:tr>
         <w:trPr>
@@ -2478,6 +2935,50 @@
             </w:r>
           </w:p>
         </w:tc>
+        <w:tc>
+          <w:tcPr>
+            <w:tcBorders>
+              <w:bottom w:val="single" w:sz="6" w:space="0" w:color="666666"/>
+              <w:top w:val="single" w:sz="6" w:space="0" w:color="666666"/>
+              <w:left w:val="none" w:sz="0" w:space="0" w:color="000000"/>
+              <w:right w:val="none" w:sz="0" w:space="0" w:color="000000"/>
+            </w:tcBorders>
+            <w:shd w:val="clear" w:color="auto" w:fill="FFFFFF"/>
+            <w:tcMar>
+              <w:top w:w="0" w:type="dxa"/>
+              <w:bottom w:w="0" w:type="dxa"/>
+              <w:left w:w="0" w:type="dxa"/>
+              <w:right w:w="0" w:type="dxa"/>
+            </w:tcMar>
+            <w:vAlign w:val="center"/>
+          </w:tcPr>
+          <w:p>
+            <w:pPr>
+              <w:pStyle w:val="Normal"/>
+              <w:jc w:val="center"/>
+              <w:pBdr>
+                <w:bottom w:val="none" w:sz="0" w:space="0" w:color="000000"/>
+                <w:top w:val="none" w:sz="0" w:space="0" w:color="000000"/>
+                <w:left w:val="none" w:sz="0" w:space="0" w:color="000000"/>
+                <w:right w:val="none" w:sz="0" w:space="0" w:color="000000"/>
+              </w:pBdr>
+              <w:spacing w:after="100" w:before="100" w:line="240"/>
+              <w:ind w:left="100" w:right="100" w:firstLine="0" w:firstLineChars="0"/>
+            </w:pPr>
+            <w:r>
+              <w:rPr>
+                <w:rFonts w:ascii="Helvetica" w:hAnsi="Helvetica" w:eastAsia="Helvetica" w:cs="Helvetica"/>
+                <w:i w:val="false"/>
+                <w:b w:val="false"/>
+                <w:u w:val="none"/>
+                <w:sz w:val="18"/>
+                <w:szCs w:val="18"/>
+                <w:color w:val="000000"/>
+              </w:rPr>
+              <w:t xml:space="preserve">Normale</w:t>
+            </w:r>
+          </w:p>
+        </w:tc>
       </w:tr>
       <w:tr>
         <w:trPr>
@@ -2825,6 +3326,74 @@
             </w:r>
           </w:p>
         </w:tc>
+        <w:tc>
+          <w:tcPr>
+            <w:tcBorders>
+              <w:bottom w:val="single" w:sz="6" w:space="0" w:color="666666"/>
+              <w:top w:val="single" w:sz="6" w:space="0" w:color="666666"/>
+              <w:left w:val="none" w:sz="0" w:space="0" w:color="000000"/>
+              <w:right w:val="none" w:sz="0" w:space="0" w:color="000000"/>
+            </w:tcBorders>
+            <w:shd w:val="clear" w:color="auto" w:fill="FFFFFF"/>
+            <w:tcMar>
+              <w:top w:w="0" w:type="dxa"/>
+              <w:bottom w:w="0" w:type="dxa"/>
+              <w:left w:w="0" w:type="dxa"/>
+              <w:right w:w="0" w:type="dxa"/>
+            </w:tcMar>
+            <w:vAlign w:val="center"/>
+          </w:tcPr>
+          <w:p>
+            <w:pPr>
+              <w:pStyle w:val="Normal"/>
+              <w:jc w:val="center"/>
+              <w:pBdr>
+                <w:bottom w:val="none" w:sz="0" w:space="0" w:color="000000"/>
+                <w:top w:val="none" w:sz="0" w:space="0" w:color="000000"/>
+                <w:left w:val="none" w:sz="0" w:space="0" w:color="000000"/>
+                <w:right w:val="none" w:sz="0" w:space="0" w:color="000000"/>
+              </w:pBdr>
+              <w:spacing w:after="100" w:before="100" w:line="240"/>
+              <w:ind w:left="100" w:right="100" w:firstLine="0" w:firstLineChars="0"/>
+            </w:pPr>
+            <w:r>
+              <w:rPr>
+                <w:rFonts w:ascii="Helvetica" w:hAnsi="Helvetica" w:eastAsia="Helvetica" w:cs="Helvetica"/>
+                <w:i w:val="false"/>
+                <w:b w:val="false"/>
+                <w:u w:val="none"/>
+                <w:sz w:val="18"/>
+                <w:szCs w:val="18"/>
+                <w:color w:val="000000"/>
+              </w:rPr>
+              <w:t xml:space="preserve">Depressione</w:t>
+            </w:r>
+            <w:r>
+              <w:rPr>
+                <w:rFonts w:ascii="Helvetica" w:hAnsi="Helvetica" w:eastAsia="Helvetica" w:cs="Helvetica"/>
+                <w:i w:val="false"/>
+                <w:b w:val="false"/>
+                <w:u w:val="none"/>
+                <w:sz w:val="18"/>
+                <w:szCs w:val="18"/>
+                <w:color w:val="000000"/>
+              </w:rPr>
+              <w:t xml:space="preserve"> </w:t>
+            </w:r>
+            <w:r>
+              <w:rPr>
+                <w:rFonts w:ascii="Helvetica" w:hAnsi="Helvetica" w:eastAsia="Helvetica" w:cs="Helvetica"/>
+                <w:i w:val="false"/>
+                <w:b w:val="false"/>
+                <w:u w:val="none"/>
+                <w:sz w:val="18"/>
+                <w:szCs w:val="18"/>
+                <w:color w:val="000000"/>
+              </w:rPr>
+              <w:t xml:space="preserve">moderata</w:t>
+            </w:r>
+          </w:p>
+        </w:tc>
       </w:tr>
       <w:tr>
         <w:trPr>
@@ -3172,6 +3741,50 @@
             </w:r>
           </w:p>
         </w:tc>
+        <w:tc>
+          <w:tcPr>
+            <w:tcBorders>
+              <w:bottom w:val="single" w:sz="6" w:space="0" w:color="666666"/>
+              <w:top w:val="single" w:sz="6" w:space="0" w:color="666666"/>
+              <w:left w:val="none" w:sz="0" w:space="0" w:color="000000"/>
+              <w:right w:val="none" w:sz="0" w:space="0" w:color="000000"/>
+            </w:tcBorders>
+            <w:shd w:val="clear" w:color="auto" w:fill="FFFFFF"/>
+            <w:tcMar>
+              <w:top w:w="0" w:type="dxa"/>
+              <w:bottom w:w="0" w:type="dxa"/>
+              <w:left w:w="0" w:type="dxa"/>
+              <w:right w:w="0" w:type="dxa"/>
+            </w:tcMar>
+            <w:vAlign w:val="center"/>
+          </w:tcPr>
+          <w:p>
+            <w:pPr>
+              <w:pStyle w:val="Normal"/>
+              <w:jc w:val="center"/>
+              <w:pBdr>
+                <w:bottom w:val="none" w:sz="0" w:space="0" w:color="000000"/>
+                <w:top w:val="none" w:sz="0" w:space="0" w:color="000000"/>
+                <w:left w:val="none" w:sz="0" w:space="0" w:color="000000"/>
+                <w:right w:val="none" w:sz="0" w:space="0" w:color="000000"/>
+              </w:pBdr>
+              <w:spacing w:after="100" w:before="100" w:line="240"/>
+              <w:ind w:left="100" w:right="100" w:firstLine="0" w:firstLineChars="0"/>
+            </w:pPr>
+            <w:r>
+              <w:rPr>
+                <w:rFonts w:ascii="Helvetica" w:hAnsi="Helvetica" w:eastAsia="Helvetica" w:cs="Helvetica"/>
+                <w:i w:val="false"/>
+                <w:b w:val="false"/>
+                <w:u w:val="none"/>
+                <w:sz w:val="18"/>
+                <w:szCs w:val="18"/>
+                <w:color w:val="000000"/>
+              </w:rPr>
+              <w:t xml:space="preserve">Normale</w:t>
+            </w:r>
+          </w:p>
+        </w:tc>
       </w:tr>
       <w:tr>
         <w:trPr>
@@ -3519,6 +4132,50 @@
             </w:r>
           </w:p>
         </w:tc>
+        <w:tc>
+          <w:tcPr>
+            <w:tcBorders>
+              <w:bottom w:val="single" w:sz="6" w:space="0" w:color="666666"/>
+              <w:top w:val="single" w:sz="6" w:space="0" w:color="666666"/>
+              <w:left w:val="none" w:sz="0" w:space="0" w:color="000000"/>
+              <w:right w:val="none" w:sz="0" w:space="0" w:color="000000"/>
+            </w:tcBorders>
+            <w:shd w:val="clear" w:color="auto" w:fill="FFFFFF"/>
+            <w:tcMar>
+              <w:top w:w="0" w:type="dxa"/>
+              <w:bottom w:w="0" w:type="dxa"/>
+              <w:left w:w="0" w:type="dxa"/>
+              <w:right w:w="0" w:type="dxa"/>
+            </w:tcMar>
+            <w:vAlign w:val="center"/>
+          </w:tcPr>
+          <w:p>
+            <w:pPr>
+              <w:pStyle w:val="Normal"/>
+              <w:jc w:val="center"/>
+              <w:pBdr>
+                <w:bottom w:val="none" w:sz="0" w:space="0" w:color="000000"/>
+                <w:top w:val="none" w:sz="0" w:space="0" w:color="000000"/>
+                <w:left w:val="none" w:sz="0" w:space="0" w:color="000000"/>
+                <w:right w:val="none" w:sz="0" w:space="0" w:color="000000"/>
+              </w:pBdr>
+              <w:spacing w:after="100" w:before="100" w:line="240"/>
+              <w:ind w:left="100" w:right="100" w:firstLine="0" w:firstLineChars="0"/>
+            </w:pPr>
+            <w:r>
+              <w:rPr>
+                <w:rFonts w:ascii="Helvetica" w:hAnsi="Helvetica" w:eastAsia="Helvetica" w:cs="Helvetica"/>
+                <w:i w:val="false"/>
+                <w:b w:val="false"/>
+                <w:u w:val="none"/>
+                <w:sz w:val="18"/>
+                <w:szCs w:val="18"/>
+                <w:color w:val="000000"/>
+              </w:rPr>
+              <w:t xml:space="preserve">Normale</w:t>
+            </w:r>
+          </w:p>
+        </w:tc>
       </w:tr>
       <w:tr>
         <w:trPr>
@@ -3866,6 +4523,74 @@
             </w:r>
           </w:p>
         </w:tc>
+        <w:tc>
+          <w:tcPr>
+            <w:tcBorders>
+              <w:bottom w:val="single" w:sz="6" w:space="0" w:color="666666"/>
+              <w:top w:val="single" w:sz="6" w:space="0" w:color="666666"/>
+              <w:left w:val="none" w:sz="0" w:space="0" w:color="000000"/>
+              <w:right w:val="none" w:sz="0" w:space="0" w:color="000000"/>
+            </w:tcBorders>
+            <w:shd w:val="clear" w:color="auto" w:fill="FFFFFF"/>
+            <w:tcMar>
+              <w:top w:w="0" w:type="dxa"/>
+              <w:bottom w:w="0" w:type="dxa"/>
+              <w:left w:w="0" w:type="dxa"/>
+              <w:right w:w="0" w:type="dxa"/>
+            </w:tcMar>
+            <w:vAlign w:val="center"/>
+          </w:tcPr>
+          <w:p>
+            <w:pPr>
+              <w:pStyle w:val="Normal"/>
+              <w:jc w:val="center"/>
+              <w:pBdr>
+                <w:bottom w:val="none" w:sz="0" w:space="0" w:color="000000"/>
+                <w:top w:val="none" w:sz="0" w:space="0" w:color="000000"/>
+                <w:left w:val="none" w:sz="0" w:space="0" w:color="000000"/>
+                <w:right w:val="none" w:sz="0" w:space="0" w:color="000000"/>
+              </w:pBdr>
+              <w:spacing w:after="100" w:before="100" w:line="240"/>
+              <w:ind w:left="100" w:right="100" w:firstLine="0" w:firstLineChars="0"/>
+            </w:pPr>
+            <w:r>
+              <w:rPr>
+                <w:rFonts w:ascii="Helvetica" w:hAnsi="Helvetica" w:eastAsia="Helvetica" w:cs="Helvetica"/>
+                <w:i w:val="false"/>
+                <w:b w:val="false"/>
+                <w:u w:val="none"/>
+                <w:sz w:val="18"/>
+                <w:szCs w:val="18"/>
+                <w:color w:val="000000"/>
+              </w:rPr>
+              <w:t xml:space="preserve">Depressione</w:t>
+            </w:r>
+            <w:r>
+              <w:rPr>
+                <w:rFonts w:ascii="Helvetica" w:hAnsi="Helvetica" w:eastAsia="Helvetica" w:cs="Helvetica"/>
+                <w:i w:val="false"/>
+                <w:b w:val="false"/>
+                <w:u w:val="none"/>
+                <w:sz w:val="18"/>
+                <w:szCs w:val="18"/>
+                <w:color w:val="000000"/>
+              </w:rPr>
+              <w:t xml:space="preserve"> </w:t>
+            </w:r>
+            <w:r>
+              <w:rPr>
+                <w:rFonts w:ascii="Helvetica" w:hAnsi="Helvetica" w:eastAsia="Helvetica" w:cs="Helvetica"/>
+                <w:i w:val="false"/>
+                <w:b w:val="false"/>
+                <w:u w:val="none"/>
+                <w:sz w:val="18"/>
+                <w:szCs w:val="18"/>
+                <w:color w:val="000000"/>
+              </w:rPr>
+              <w:t xml:space="preserve">lieve</w:t>
+            </w:r>
+          </w:p>
+        </w:tc>
       </w:tr>
       <w:tr>
         <w:trPr>
@@ -4213,6 +4938,98 @@
             </w:r>
           </w:p>
         </w:tc>
+        <w:tc>
+          <w:tcPr>
+            <w:tcBorders>
+              <w:bottom w:val="single" w:sz="6" w:space="0" w:color="666666"/>
+              <w:top w:val="single" w:sz="6" w:space="0" w:color="666666"/>
+              <w:left w:val="none" w:sz="0" w:space="0" w:color="000000"/>
+              <w:right w:val="none" w:sz="0" w:space="0" w:color="000000"/>
+            </w:tcBorders>
+            <w:shd w:val="clear" w:color="auto" w:fill="FFFFFF"/>
+            <w:tcMar>
+              <w:top w:w="0" w:type="dxa"/>
+              <w:bottom w:w="0" w:type="dxa"/>
+              <w:left w:w="0" w:type="dxa"/>
+              <w:right w:w="0" w:type="dxa"/>
+            </w:tcMar>
+            <w:vAlign w:val="center"/>
+          </w:tcPr>
+          <w:p>
+            <w:pPr>
+              <w:pStyle w:val="Normal"/>
+              <w:jc w:val="center"/>
+              <w:pBdr>
+                <w:bottom w:val="none" w:sz="0" w:space="0" w:color="000000"/>
+                <w:top w:val="none" w:sz="0" w:space="0" w:color="000000"/>
+                <w:left w:val="none" w:sz="0" w:space="0" w:color="000000"/>
+                <w:right w:val="none" w:sz="0" w:space="0" w:color="000000"/>
+              </w:pBdr>
+              <w:spacing w:after="100" w:before="100" w:line="240"/>
+              <w:ind w:left="100" w:right="100" w:firstLine="0" w:firstLineChars="0"/>
+            </w:pPr>
+            <w:r>
+              <w:rPr>
+                <w:rFonts w:ascii="Helvetica" w:hAnsi="Helvetica" w:eastAsia="Helvetica" w:cs="Helvetica"/>
+                <w:i w:val="false"/>
+                <w:b w:val="false"/>
+                <w:u w:val="none"/>
+                <w:sz w:val="18"/>
+                <w:szCs w:val="18"/>
+                <w:color w:val="000000"/>
+              </w:rPr>
+              <w:t xml:space="preserve">Normale</w:t>
+            </w:r>
+            <w:r>
+              <w:rPr>
+                <w:rFonts w:ascii="Helvetica" w:hAnsi="Helvetica" w:eastAsia="Helvetica" w:cs="Helvetica"/>
+                <w:i w:val="false"/>
+                <w:b w:val="false"/>
+                <w:u w:val="none"/>
+                <w:sz w:val="18"/>
+                <w:szCs w:val="18"/>
+                <w:color w:val="000000"/>
+              </w:rPr>
+              <w:t xml:space="preserve"> </w:t>
+            </w:r>
+            <w:r>
+              <w:rPr>
+                <w:rFonts w:ascii="Helvetica" w:hAnsi="Helvetica" w:eastAsia="Helvetica" w:cs="Helvetica"/>
+                <w:i w:val="false"/>
+                <w:b w:val="false"/>
+                <w:u w:val="none"/>
+                <w:sz w:val="18"/>
+                <w:szCs w:val="18"/>
+                <w:color w:val="000000"/>
+              </w:rPr>
+              <w:t xml:space="preserve">al</w:t>
+            </w:r>
+            <w:r>
+              <w:rPr>
+                <w:rFonts w:ascii="Helvetica" w:hAnsi="Helvetica" w:eastAsia="Helvetica" w:cs="Helvetica"/>
+                <w:i w:val="false"/>
+                <w:b w:val="false"/>
+                <w:u w:val="none"/>
+                <w:sz w:val="18"/>
+                <w:szCs w:val="18"/>
+                <w:color w:val="000000"/>
+              </w:rPr>
+              <w:t xml:space="preserve"> </w:t>
+            </w:r>
+            <w:r>
+              <w:rPr>
+                <w:rFonts w:ascii="Helvetica" w:hAnsi="Helvetica" w:eastAsia="Helvetica" w:cs="Helvetica"/>
+                <w:i w:val="false"/>
+                <w:b w:val="false"/>
+                <w:u w:val="none"/>
+                <w:sz w:val="18"/>
+                <w:szCs w:val="18"/>
+                <w:color w:val="000000"/>
+              </w:rPr>
+              <w:t xml:space="preserve">limite</w:t>
+            </w:r>
+          </w:p>
+        </w:tc>
       </w:tr>
       <w:tr>
         <w:trPr>
@@ -4560,6 +5377,50 @@
             </w:r>
           </w:p>
         </w:tc>
+        <w:tc>
+          <w:tcPr>
+            <w:tcBorders>
+              <w:bottom w:val="single" w:sz="6" w:space="0" w:color="666666"/>
+              <w:top w:val="single" w:sz="6" w:space="0" w:color="666666"/>
+              <w:left w:val="none" w:sz="0" w:space="0" w:color="000000"/>
+              <w:right w:val="none" w:sz="0" w:space="0" w:color="000000"/>
+            </w:tcBorders>
+            <w:shd w:val="clear" w:color="auto" w:fill="FFFFFF"/>
+            <w:tcMar>
+              <w:top w:w="0" w:type="dxa"/>
+              <w:bottom w:w="0" w:type="dxa"/>
+              <w:left w:w="0" w:type="dxa"/>
+              <w:right w:w="0" w:type="dxa"/>
+            </w:tcMar>
+            <w:vAlign w:val="center"/>
+          </w:tcPr>
+          <w:p>
+            <w:pPr>
+              <w:pStyle w:val="Normal"/>
+              <w:jc w:val="center"/>
+              <w:pBdr>
+                <w:bottom w:val="none" w:sz="0" w:space="0" w:color="000000"/>
+                <w:top w:val="none" w:sz="0" w:space="0" w:color="000000"/>
+                <w:left w:val="none" w:sz="0" w:space="0" w:color="000000"/>
+                <w:right w:val="none" w:sz="0" w:space="0" w:color="000000"/>
+              </w:pBdr>
+              <w:spacing w:after="100" w:before="100" w:line="240"/>
+              <w:ind w:left="100" w:right="100" w:firstLine="0" w:firstLineChars="0"/>
+            </w:pPr>
+            <w:r>
+              <w:rPr>
+                <w:rFonts w:ascii="Helvetica" w:hAnsi="Helvetica" w:eastAsia="Helvetica" w:cs="Helvetica"/>
+                <w:i w:val="false"/>
+                <w:b w:val="false"/>
+                <w:u w:val="none"/>
+                <w:sz w:val="18"/>
+                <w:szCs w:val="18"/>
+                <w:color w:val="000000"/>
+              </w:rPr>
+              <w:t xml:space="preserve">Normale</w:t>
+            </w:r>
+          </w:p>
+        </w:tc>
       </w:tr>
       <w:tr>
         <w:trPr>
@@ -4907,6 +5768,74 @@
             </w:r>
           </w:p>
         </w:tc>
+        <w:tc>
+          <w:tcPr>
+            <w:tcBorders>
+              <w:bottom w:val="single" w:sz="6" w:space="0" w:color="666666"/>
+              <w:top w:val="single" w:sz="6" w:space="0" w:color="666666"/>
+              <w:left w:val="none" w:sz="0" w:space="0" w:color="000000"/>
+              <w:right w:val="none" w:sz="0" w:space="0" w:color="000000"/>
+            </w:tcBorders>
+            <w:shd w:val="clear" w:color="auto" w:fill="FFFFFF"/>
+            <w:tcMar>
+              <w:top w:w="0" w:type="dxa"/>
+              <w:bottom w:w="0" w:type="dxa"/>
+              <w:left w:w="0" w:type="dxa"/>
+              <w:right w:w="0" w:type="dxa"/>
+            </w:tcMar>
+            <w:vAlign w:val="center"/>
+          </w:tcPr>
+          <w:p>
+            <w:pPr>
+              <w:pStyle w:val="Normal"/>
+              <w:jc w:val="center"/>
+              <w:pBdr>
+                <w:bottom w:val="none" w:sz="0" w:space="0" w:color="000000"/>
+                <w:top w:val="none" w:sz="0" w:space="0" w:color="000000"/>
+                <w:left w:val="none" w:sz="0" w:space="0" w:color="000000"/>
+                <w:right w:val="none" w:sz="0" w:space="0" w:color="000000"/>
+              </w:pBdr>
+              <w:spacing w:after="100" w:before="100" w:line="240"/>
+              <w:ind w:left="100" w:right="100" w:firstLine="0" w:firstLineChars="0"/>
+            </w:pPr>
+            <w:r>
+              <w:rPr>
+                <w:rFonts w:ascii="Helvetica" w:hAnsi="Helvetica" w:eastAsia="Helvetica" w:cs="Helvetica"/>
+                <w:i w:val="false"/>
+                <w:b w:val="false"/>
+                <w:u w:val="none"/>
+                <w:sz w:val="18"/>
+                <w:szCs w:val="18"/>
+                <w:color w:val="000000"/>
+              </w:rPr>
+              <w:t xml:space="preserve">Depressione</w:t>
+            </w:r>
+            <w:r>
+              <w:rPr>
+                <w:rFonts w:ascii="Helvetica" w:hAnsi="Helvetica" w:eastAsia="Helvetica" w:cs="Helvetica"/>
+                <w:i w:val="false"/>
+                <w:b w:val="false"/>
+                <w:u w:val="none"/>
+                <w:sz w:val="18"/>
+                <w:szCs w:val="18"/>
+                <w:color w:val="000000"/>
+              </w:rPr>
+              <w:t xml:space="preserve"> </w:t>
+            </w:r>
+            <w:r>
+              <w:rPr>
+                <w:rFonts w:ascii="Helvetica" w:hAnsi="Helvetica" w:eastAsia="Helvetica" w:cs="Helvetica"/>
+                <w:i w:val="false"/>
+                <w:b w:val="false"/>
+                <w:u w:val="none"/>
+                <w:sz w:val="18"/>
+                <w:szCs w:val="18"/>
+                <w:color w:val="000000"/>
+              </w:rPr>
+              <w:t xml:space="preserve">lieve</w:t>
+            </w:r>
+          </w:p>
+        </w:tc>
       </w:tr>
       <w:tr>
         <w:trPr>
@@ -5254,6 +6183,74 @@
             </w:r>
           </w:p>
         </w:tc>
+        <w:tc>
+          <w:tcPr>
+            <w:tcBorders>
+              <w:bottom w:val="single" w:sz="6" w:space="0" w:color="666666"/>
+              <w:top w:val="single" w:sz="6" w:space="0" w:color="666666"/>
+              <w:left w:val="none" w:sz="0" w:space="0" w:color="000000"/>
+              <w:right w:val="none" w:sz="0" w:space="0" w:color="000000"/>
+            </w:tcBorders>
+            <w:shd w:val="clear" w:color="auto" w:fill="FFFFFF"/>
+            <w:tcMar>
+              <w:top w:w="0" w:type="dxa"/>
+              <w:bottom w:w="0" w:type="dxa"/>
+              <w:left w:w="0" w:type="dxa"/>
+              <w:right w:w="0" w:type="dxa"/>
+            </w:tcMar>
+            <w:vAlign w:val="center"/>
+          </w:tcPr>
+          <w:p>
+            <w:pPr>
+              <w:pStyle w:val="Normal"/>
+              <w:jc w:val="center"/>
+              <w:pBdr>
+                <w:bottom w:val="none" w:sz="0" w:space="0" w:color="000000"/>
+                <w:top w:val="none" w:sz="0" w:space="0" w:color="000000"/>
+                <w:left w:val="none" w:sz="0" w:space="0" w:color="000000"/>
+                <w:right w:val="none" w:sz="0" w:space="0" w:color="000000"/>
+              </w:pBdr>
+              <w:spacing w:after="100" w:before="100" w:line="240"/>
+              <w:ind w:left="100" w:right="100" w:firstLine="0" w:firstLineChars="0"/>
+            </w:pPr>
+            <w:r>
+              <w:rPr>
+                <w:rFonts w:ascii="Helvetica" w:hAnsi="Helvetica" w:eastAsia="Helvetica" w:cs="Helvetica"/>
+                <w:i w:val="false"/>
+                <w:b w:val="false"/>
+                <w:u w:val="none"/>
+                <w:sz w:val="18"/>
+                <w:szCs w:val="18"/>
+                <w:color w:val="000000"/>
+              </w:rPr>
+              <w:t xml:space="preserve">Depressione</w:t>
+            </w:r>
+            <w:r>
+              <w:rPr>
+                <w:rFonts w:ascii="Helvetica" w:hAnsi="Helvetica" w:eastAsia="Helvetica" w:cs="Helvetica"/>
+                <w:i w:val="false"/>
+                <w:b w:val="false"/>
+                <w:u w:val="none"/>
+                <w:sz w:val="18"/>
+                <w:szCs w:val="18"/>
+                <w:color w:val="000000"/>
+              </w:rPr>
+              <w:t xml:space="preserve"> </w:t>
+            </w:r>
+            <w:r>
+              <w:rPr>
+                <w:rFonts w:ascii="Helvetica" w:hAnsi="Helvetica" w:eastAsia="Helvetica" w:cs="Helvetica"/>
+                <w:i w:val="false"/>
+                <w:b w:val="false"/>
+                <w:u w:val="none"/>
+                <w:sz w:val="18"/>
+                <w:szCs w:val="18"/>
+                <w:color w:val="000000"/>
+              </w:rPr>
+              <w:t xml:space="preserve">lieve</w:t>
+            </w:r>
+          </w:p>
+        </w:tc>
       </w:tr>
       <w:tr>
         <w:trPr>
@@ -5601,6 +6598,74 @@
             </w:r>
           </w:p>
         </w:tc>
+        <w:tc>
+          <w:tcPr>
+            <w:tcBorders>
+              <w:bottom w:val="single" w:sz="6" w:space="0" w:color="666666"/>
+              <w:top w:val="single" w:sz="6" w:space="0" w:color="666666"/>
+              <w:left w:val="none" w:sz="0" w:space="0" w:color="000000"/>
+              <w:right w:val="none" w:sz="0" w:space="0" w:color="000000"/>
+            </w:tcBorders>
+            <w:shd w:val="clear" w:color="auto" w:fill="FFFFFF"/>
+            <w:tcMar>
+              <w:top w:w="0" w:type="dxa"/>
+              <w:bottom w:w="0" w:type="dxa"/>
+              <w:left w:w="0" w:type="dxa"/>
+              <w:right w:w="0" w:type="dxa"/>
+            </w:tcMar>
+            <w:vAlign w:val="center"/>
+          </w:tcPr>
+          <w:p>
+            <w:pPr>
+              <w:pStyle w:val="Normal"/>
+              <w:jc w:val="center"/>
+              <w:pBdr>
+                <w:bottom w:val="none" w:sz="0" w:space="0" w:color="000000"/>
+                <w:top w:val="none" w:sz="0" w:space="0" w:color="000000"/>
+                <w:left w:val="none" w:sz="0" w:space="0" w:color="000000"/>
+                <w:right w:val="none" w:sz="0" w:space="0" w:color="000000"/>
+              </w:pBdr>
+              <w:spacing w:after="100" w:before="100" w:line="240"/>
+              <w:ind w:left="100" w:right="100" w:firstLine="0" w:firstLineChars="0"/>
+            </w:pPr>
+            <w:r>
+              <w:rPr>
+                <w:rFonts w:ascii="Helvetica" w:hAnsi="Helvetica" w:eastAsia="Helvetica" w:cs="Helvetica"/>
+                <w:i w:val="false"/>
+                <w:b w:val="false"/>
+                <w:u w:val="none"/>
+                <w:sz w:val="18"/>
+                <w:szCs w:val="18"/>
+                <w:color w:val="000000"/>
+              </w:rPr>
+              <w:t xml:space="preserve">Depressione</w:t>
+            </w:r>
+            <w:r>
+              <w:rPr>
+                <w:rFonts w:ascii="Helvetica" w:hAnsi="Helvetica" w:eastAsia="Helvetica" w:cs="Helvetica"/>
+                <w:i w:val="false"/>
+                <w:b w:val="false"/>
+                <w:u w:val="none"/>
+                <w:sz w:val="18"/>
+                <w:szCs w:val="18"/>
+                <w:color w:val="000000"/>
+              </w:rPr>
+              <w:t xml:space="preserve"> </w:t>
+            </w:r>
+            <w:r>
+              <w:rPr>
+                <w:rFonts w:ascii="Helvetica" w:hAnsi="Helvetica" w:eastAsia="Helvetica" w:cs="Helvetica"/>
+                <w:i w:val="false"/>
+                <w:b w:val="false"/>
+                <w:u w:val="none"/>
+                <w:sz w:val="18"/>
+                <w:szCs w:val="18"/>
+                <w:color w:val="000000"/>
+              </w:rPr>
+              <w:t xml:space="preserve">moderata</w:t>
+            </w:r>
+          </w:p>
+        </w:tc>
       </w:tr>
       <w:tr>
         <w:trPr>
@@ -5948,6 +7013,50 @@
             </w:r>
           </w:p>
         </w:tc>
+        <w:tc>
+          <w:tcPr>
+            <w:tcBorders>
+              <w:bottom w:val="single" w:sz="6" w:space="0" w:color="666666"/>
+              <w:top w:val="single" w:sz="6" w:space="0" w:color="666666"/>
+              <w:left w:val="none" w:sz="0" w:space="0" w:color="000000"/>
+              <w:right w:val="none" w:sz="0" w:space="0" w:color="000000"/>
+            </w:tcBorders>
+            <w:shd w:val="clear" w:color="auto" w:fill="FFFFFF"/>
+            <w:tcMar>
+              <w:top w:w="0" w:type="dxa"/>
+              <w:bottom w:w="0" w:type="dxa"/>
+              <w:left w:w="0" w:type="dxa"/>
+              <w:right w:w="0" w:type="dxa"/>
+            </w:tcMar>
+            <w:vAlign w:val="center"/>
+          </w:tcPr>
+          <w:p>
+            <w:pPr>
+              <w:pStyle w:val="Normal"/>
+              <w:jc w:val="center"/>
+              <w:pBdr>
+                <w:bottom w:val="none" w:sz="0" w:space="0" w:color="000000"/>
+                <w:top w:val="none" w:sz="0" w:space="0" w:color="000000"/>
+                <w:left w:val="none" w:sz="0" w:space="0" w:color="000000"/>
+                <w:right w:val="none" w:sz="0" w:space="0" w:color="000000"/>
+              </w:pBdr>
+              <w:spacing w:after="100" w:before="100" w:line="240"/>
+              <w:ind w:left="100" w:right="100" w:firstLine="0" w:firstLineChars="0"/>
+            </w:pPr>
+            <w:r>
+              <w:rPr>
+                <w:rFonts w:ascii="Helvetica" w:hAnsi="Helvetica" w:eastAsia="Helvetica" w:cs="Helvetica"/>
+                <w:i w:val="false"/>
+                <w:b w:val="false"/>
+                <w:u w:val="none"/>
+                <w:sz w:val="18"/>
+                <w:szCs w:val="18"/>
+                <w:color w:val="000000"/>
+              </w:rPr>
+              <w:t xml:space="preserve">Normale</w:t>
+            </w:r>
+          </w:p>
+        </w:tc>
       </w:tr>
       <w:tr>
         <w:trPr>
@@ -6295,6 +7404,50 @@
             </w:r>
           </w:p>
         </w:tc>
+        <w:tc>
+          <w:tcPr>
+            <w:tcBorders>
+              <w:bottom w:val="single" w:sz="6" w:space="0" w:color="666666"/>
+              <w:top w:val="single" w:sz="6" w:space="0" w:color="666666"/>
+              <w:left w:val="none" w:sz="0" w:space="0" w:color="000000"/>
+              <w:right w:val="none" w:sz="0" w:space="0" w:color="000000"/>
+            </w:tcBorders>
+            <w:shd w:val="clear" w:color="auto" w:fill="FFFFFF"/>
+            <w:tcMar>
+              <w:top w:w="0" w:type="dxa"/>
+              <w:bottom w:w="0" w:type="dxa"/>
+              <w:left w:w="0" w:type="dxa"/>
+              <w:right w:w="0" w:type="dxa"/>
+            </w:tcMar>
+            <w:vAlign w:val="center"/>
+          </w:tcPr>
+          <w:p>
+            <w:pPr>
+              <w:pStyle w:val="Normal"/>
+              <w:jc w:val="center"/>
+              <w:pBdr>
+                <w:bottom w:val="none" w:sz="0" w:space="0" w:color="000000"/>
+                <w:top w:val="none" w:sz="0" w:space="0" w:color="000000"/>
+                <w:left w:val="none" w:sz="0" w:space="0" w:color="000000"/>
+                <w:right w:val="none" w:sz="0" w:space="0" w:color="000000"/>
+              </w:pBdr>
+              <w:spacing w:after="100" w:before="100" w:line="240"/>
+              <w:ind w:left="100" w:right="100" w:firstLine="0" w:firstLineChars="0"/>
+            </w:pPr>
+            <w:r>
+              <w:rPr>
+                <w:rFonts w:ascii="Helvetica" w:hAnsi="Helvetica" w:eastAsia="Helvetica" w:cs="Helvetica"/>
+                <w:i w:val="false"/>
+                <w:b w:val="false"/>
+                <w:u w:val="none"/>
+                <w:sz w:val="18"/>
+                <w:szCs w:val="18"/>
+                <w:color w:val="000000"/>
+              </w:rPr>
+              <w:t xml:space="preserve">Normale</w:t>
+            </w:r>
+          </w:p>
+        </w:tc>
       </w:tr>
       <w:tr>
         <w:trPr>
@@ -6642,6 +7795,122 @@
             </w:r>
           </w:p>
         </w:tc>
+        <w:tc>
+          <w:tcPr>
+            <w:tcBorders>
+              <w:bottom w:val="single" w:sz="6" w:space="0" w:color="666666"/>
+              <w:top w:val="single" w:sz="6" w:space="0" w:color="666666"/>
+              <w:left w:val="none" w:sz="0" w:space="0" w:color="000000"/>
+              <w:right w:val="none" w:sz="0" w:space="0" w:color="000000"/>
+            </w:tcBorders>
+            <w:shd w:val="clear" w:color="auto" w:fill="FFFFFF"/>
+            <w:tcMar>
+              <w:top w:w="0" w:type="dxa"/>
+              <w:bottom w:w="0" w:type="dxa"/>
+              <w:left w:w="0" w:type="dxa"/>
+              <w:right w:w="0" w:type="dxa"/>
+            </w:tcMar>
+            <w:vAlign w:val="center"/>
+          </w:tcPr>
+          <w:p>
+            <w:pPr>
+              <w:pStyle w:val="Normal"/>
+              <w:jc w:val="center"/>
+              <w:pBdr>
+                <w:bottom w:val="none" w:sz="0" w:space="0" w:color="000000"/>
+                <w:top w:val="none" w:sz="0" w:space="0" w:color="000000"/>
+                <w:left w:val="none" w:sz="0" w:space="0" w:color="000000"/>
+                <w:right w:val="none" w:sz="0" w:space="0" w:color="000000"/>
+              </w:pBdr>
+              <w:spacing w:after="100" w:before="100" w:line="240"/>
+              <w:ind w:left="100" w:right="100" w:firstLine="0" w:firstLineChars="0"/>
+            </w:pPr>
+            <w:r>
+              <w:rPr>
+                <w:rFonts w:ascii="Helvetica" w:hAnsi="Helvetica" w:eastAsia="Helvetica" w:cs="Helvetica"/>
+                <w:i w:val="false"/>
+                <w:b w:val="false"/>
+                <w:u w:val="none"/>
+                <w:sz w:val="18"/>
+                <w:szCs w:val="18"/>
+                <w:color w:val="000000"/>
+              </w:rPr>
+              <w:t xml:space="preserve">Depressione</w:t>
+            </w:r>
+            <w:r>
+              <w:rPr>
+                <w:rFonts w:ascii="Helvetica" w:hAnsi="Helvetica" w:eastAsia="Helvetica" w:cs="Helvetica"/>
+                <w:i w:val="false"/>
+                <w:b w:val="false"/>
+                <w:u w:val="none"/>
+                <w:sz w:val="18"/>
+                <w:szCs w:val="18"/>
+                <w:color w:val="000000"/>
+              </w:rPr>
+              <w:t xml:space="preserve"> </w:t>
+            </w:r>
+            <w:r>
+              <w:rPr>
+                <w:rFonts w:ascii="Helvetica" w:hAnsi="Helvetica" w:eastAsia="Helvetica" w:cs="Helvetica"/>
+                <w:i w:val="false"/>
+                <w:b w:val="false"/>
+                <w:u w:val="none"/>
+                <w:sz w:val="18"/>
+                <w:szCs w:val="18"/>
+                <w:color w:val="000000"/>
+              </w:rPr>
+              <w:t xml:space="preserve">lieve</w:t>
+            </w:r>
+            <w:r>
+              <w:rPr>
+                <w:rFonts w:ascii="Helvetica" w:hAnsi="Helvetica" w:eastAsia="Helvetica" w:cs="Helvetica"/>
+                <w:i w:val="false"/>
+                <w:b w:val="false"/>
+                <w:u w:val="none"/>
+                <w:sz w:val="18"/>
+                <w:szCs w:val="18"/>
+                <w:color w:val="000000"/>
+              </w:rPr>
+              <w:t xml:space="preserve"> </w:t>
+            </w:r>
+            <w:r>
+              <w:rPr>
+                <w:rFonts w:ascii="Helvetica" w:hAnsi="Helvetica" w:eastAsia="Helvetica" w:cs="Helvetica"/>
+                <w:i w:val="false"/>
+                <w:b w:val="false"/>
+                <w:u w:val="none"/>
+                <w:sz w:val="18"/>
+                <w:szCs w:val="18"/>
+                <w:color w:val="000000"/>
+              </w:rPr>
+              <w:t xml:space="preserve">al</w:t>
+            </w:r>
+            <w:r>
+              <w:rPr>
+                <w:rFonts w:ascii="Helvetica" w:hAnsi="Helvetica" w:eastAsia="Helvetica" w:cs="Helvetica"/>
+                <w:i w:val="false"/>
+                <w:b w:val="false"/>
+                <w:u w:val="none"/>
+                <w:sz w:val="18"/>
+                <w:szCs w:val="18"/>
+                <w:color w:val="000000"/>
+              </w:rPr>
+              <w:t xml:space="preserve"> </w:t>
+            </w:r>
+            <w:r>
+              <w:rPr>
+                <w:rFonts w:ascii="Helvetica" w:hAnsi="Helvetica" w:eastAsia="Helvetica" w:cs="Helvetica"/>
+                <w:i w:val="false"/>
+                <w:b w:val="false"/>
+                <w:u w:val="none"/>
+                <w:sz w:val="18"/>
+                <w:szCs w:val="18"/>
+                <w:color w:val="000000"/>
+              </w:rPr>
+              <w:t xml:space="preserve">limite</w:t>
+            </w:r>
+          </w:p>
+        </w:tc>
       </w:tr>
       <w:tr>
         <w:trPr>
@@ -7001,6 +8270,50 @@
             </w:r>
           </w:p>
         </w:tc>
+        <w:tc>
+          <w:tcPr>
+            <w:tcBorders>
+              <w:bottom w:val="single" w:sz="6" w:space="0" w:color="666666"/>
+              <w:top w:val="single" w:sz="6" w:space="0" w:color="666666"/>
+              <w:left w:val="none" w:sz="0" w:space="0" w:color="000000"/>
+              <w:right w:val="none" w:sz="0" w:space="0" w:color="000000"/>
+            </w:tcBorders>
+            <w:shd w:val="clear" w:color="auto" w:fill="FFFFFF"/>
+            <w:tcMar>
+              <w:top w:w="0" w:type="dxa"/>
+              <w:bottom w:w="0" w:type="dxa"/>
+              <w:left w:w="0" w:type="dxa"/>
+              <w:right w:w="0" w:type="dxa"/>
+            </w:tcMar>
+            <w:vAlign w:val="center"/>
+          </w:tcPr>
+          <w:p>
+            <w:pPr>
+              <w:pStyle w:val="Normal"/>
+              <w:jc w:val="center"/>
+              <w:pBdr>
+                <w:bottom w:val="none" w:sz="0" w:space="0" w:color="000000"/>
+                <w:top w:val="none" w:sz="0" w:space="0" w:color="000000"/>
+                <w:left w:val="none" w:sz="0" w:space="0" w:color="000000"/>
+                <w:right w:val="none" w:sz="0" w:space="0" w:color="000000"/>
+              </w:pBdr>
+              <w:spacing w:after="100" w:before="100" w:line="240"/>
+              <w:ind w:left="100" w:right="100" w:firstLine="0" w:firstLineChars="0"/>
+            </w:pPr>
+            <w:r>
+              <w:rPr>
+                <w:rFonts w:ascii="Helvetica" w:hAnsi="Helvetica" w:eastAsia="Helvetica" w:cs="Helvetica"/>
+                <w:i w:val="false"/>
+                <w:b w:val="false"/>
+                <w:u w:val="none"/>
+                <w:sz w:val="18"/>
+                <w:szCs w:val="18"/>
+                <w:color w:val="000000"/>
+              </w:rPr>
+              <w:t xml:space="preserve">Normale</w:t>
+            </w:r>
+          </w:p>
+        </w:tc>
       </w:tr>
       <w:tr>
         <w:trPr>
@@ -7348,6 +8661,50 @@
             </w:r>
           </w:p>
         </w:tc>
+        <w:tc>
+          <w:tcPr>
+            <w:tcBorders>
+              <w:bottom w:val="single" w:sz="6" w:space="0" w:color="666666"/>
+              <w:top w:val="single" w:sz="6" w:space="0" w:color="666666"/>
+              <w:left w:val="none" w:sz="0" w:space="0" w:color="000000"/>
+              <w:right w:val="none" w:sz="0" w:space="0" w:color="000000"/>
+            </w:tcBorders>
+            <w:shd w:val="clear" w:color="auto" w:fill="FFFFFF"/>
+            <w:tcMar>
+              <w:top w:w="0" w:type="dxa"/>
+              <w:bottom w:w="0" w:type="dxa"/>
+              <w:left w:w="0" w:type="dxa"/>
+              <w:right w:w="0" w:type="dxa"/>
+            </w:tcMar>
+            <w:vAlign w:val="center"/>
+          </w:tcPr>
+          <w:p>
+            <w:pPr>
+              <w:pStyle w:val="Normal"/>
+              <w:jc w:val="center"/>
+              <w:pBdr>
+                <w:bottom w:val="none" w:sz="0" w:space="0" w:color="000000"/>
+                <w:top w:val="none" w:sz="0" w:space="0" w:color="000000"/>
+                <w:left w:val="none" w:sz="0" w:space="0" w:color="000000"/>
+                <w:right w:val="none" w:sz="0" w:space="0" w:color="000000"/>
+              </w:pBdr>
+              <w:spacing w:after="100" w:before="100" w:line="240"/>
+              <w:ind w:left="100" w:right="100" w:firstLine="0" w:firstLineChars="0"/>
+            </w:pPr>
+            <w:r>
+              <w:rPr>
+                <w:rFonts w:ascii="Helvetica" w:hAnsi="Helvetica" w:eastAsia="Helvetica" w:cs="Helvetica"/>
+                <w:i w:val="false"/>
+                <w:b w:val="false"/>
+                <w:u w:val="none"/>
+                <w:sz w:val="18"/>
+                <w:szCs w:val="18"/>
+                <w:color w:val="000000"/>
+              </w:rPr>
+              <w:t xml:space="preserve">Normale</w:t>
+            </w:r>
+          </w:p>
+        </w:tc>
       </w:tr>
       <w:tr>
         <w:trPr>
@@ -7695,10 +9052,54 @@
             </w:r>
           </w:p>
         </w:tc>
+        <w:tc>
+          <w:tcPr>
+            <w:tcBorders>
+              <w:bottom w:val="single" w:sz="6" w:space="0" w:color="666666"/>
+              <w:top w:val="single" w:sz="6" w:space="0" w:color="666666"/>
+              <w:left w:val="none" w:sz="0" w:space="0" w:color="000000"/>
+              <w:right w:val="none" w:sz="0" w:space="0" w:color="000000"/>
+            </w:tcBorders>
+            <w:shd w:val="clear" w:color="auto" w:fill="FFFFFF"/>
+            <w:tcMar>
+              <w:top w:w="0" w:type="dxa"/>
+              <w:bottom w:w="0" w:type="dxa"/>
+              <w:left w:w="0" w:type="dxa"/>
+              <w:right w:w="0" w:type="dxa"/>
+            </w:tcMar>
+            <w:vAlign w:val="center"/>
+          </w:tcPr>
+          <w:p>
+            <w:pPr>
+              <w:pStyle w:val="Normal"/>
+              <w:jc w:val="center"/>
+              <w:pBdr>
+                <w:bottom w:val="none" w:sz="0" w:space="0" w:color="000000"/>
+                <w:top w:val="none" w:sz="0" w:space="0" w:color="000000"/>
+                <w:left w:val="none" w:sz="0" w:space="0" w:color="000000"/>
+                <w:right w:val="none" w:sz="0" w:space="0" w:color="000000"/>
+              </w:pBdr>
+              <w:spacing w:after="100" w:before="100" w:line="240"/>
+              <w:ind w:left="100" w:right="100" w:firstLine="0" w:firstLineChars="0"/>
+            </w:pPr>
+            <w:r>
+              <w:rPr>
+                <w:rFonts w:ascii="Helvetica" w:hAnsi="Helvetica" w:eastAsia="Helvetica" w:cs="Helvetica"/>
+                <w:i w:val="false"/>
+                <w:b w:val="false"/>
+                <w:u w:val="none"/>
+                <w:sz w:val="18"/>
+                <w:szCs w:val="18"/>
+                <w:color w:val="000000"/>
+              </w:rPr>
+              <w:t xml:space="preserve">Normale</w:t>
+            </w:r>
+          </w:p>
+        </w:tc>
       </w:tr>
       <w:tr>
         <w:trPr>
-          <w:trHeight w:val="573" w:hRule="auto"/>
+          <w:trHeight w:val="614" w:hRule="auto"/>
         </w:trPr>
         body22
         <w:tc>
@@ -8039,6 +9440,122 @@
                 <w:color w:val="000000"/>
               </w:rPr>
               <w:t xml:space="preserve">9</w:t>
+            </w:r>
+          </w:p>
+        </w:tc>
+        <w:tc>
+          <w:tcPr>
+            <w:tcBorders>
+              <w:bottom w:val="single" w:sz="6" w:space="0" w:color="666666"/>
+              <w:top w:val="single" w:sz="6" w:space="0" w:color="666666"/>
+              <w:left w:val="none" w:sz="0" w:space="0" w:color="000000"/>
+              <w:right w:val="none" w:sz="0" w:space="0" w:color="000000"/>
+            </w:tcBorders>
+            <w:shd w:val="clear" w:color="auto" w:fill="FFFFFF"/>
+            <w:tcMar>
+              <w:top w:w="0" w:type="dxa"/>
+              <w:bottom w:w="0" w:type="dxa"/>
+              <w:left w:w="0" w:type="dxa"/>
+              <w:right w:w="0" w:type="dxa"/>
+            </w:tcMar>
+            <w:vAlign w:val="center"/>
+          </w:tcPr>
+          <w:p>
+            <w:pPr>
+              <w:pStyle w:val="Normal"/>
+              <w:jc w:val="center"/>
+              <w:pBdr>
+                <w:bottom w:val="none" w:sz="0" w:space="0" w:color="000000"/>
+                <w:top w:val="none" w:sz="0" w:space="0" w:color="000000"/>
+                <w:left w:val="none" w:sz="0" w:space="0" w:color="000000"/>
+                <w:right w:val="none" w:sz="0" w:space="0" w:color="000000"/>
+              </w:pBdr>
+              <w:spacing w:after="100" w:before="100" w:line="240"/>
+              <w:ind w:left="100" w:right="100" w:firstLine="0" w:firstLineChars="0"/>
+            </w:pPr>
+            <w:r>
+              <w:rPr>
+                <w:rFonts w:ascii="Helvetica" w:hAnsi="Helvetica" w:eastAsia="Helvetica" w:cs="Helvetica"/>
+                <w:i w:val="false"/>
+                <w:b w:val="false"/>
+                <w:u w:val="none"/>
+                <w:sz w:val="18"/>
+                <w:szCs w:val="18"/>
+                <w:color w:val="000000"/>
+              </w:rPr>
+              <w:t xml:space="preserve">Depressione</w:t>
+            </w:r>
+            <w:r>
+              <w:rPr>
+                <w:rFonts w:ascii="Helvetica" w:hAnsi="Helvetica" w:eastAsia="Helvetica" w:cs="Helvetica"/>
+                <w:i w:val="false"/>
+                <w:b w:val="false"/>
+                <w:u w:val="none"/>
+                <w:sz w:val="18"/>
+                <w:szCs w:val="18"/>
+                <w:color w:val="000000"/>
+              </w:rPr>
+              <w:t xml:space="preserve"> </w:t>
+            </w:r>
+            <w:r>
+              <w:rPr>
+                <w:rFonts w:ascii="Helvetica" w:hAnsi="Helvetica" w:eastAsia="Helvetica" w:cs="Helvetica"/>
+                <w:i w:val="false"/>
+                <w:b w:val="false"/>
+                <w:u w:val="none"/>
+                <w:sz w:val="18"/>
+                <w:szCs w:val="18"/>
+                <w:color w:val="000000"/>
+              </w:rPr>
+              <w:t xml:space="preserve">lieve</w:t>
+            </w:r>
+            <w:r>
+              <w:rPr>
+                <w:rFonts w:ascii="Helvetica" w:hAnsi="Helvetica" w:eastAsia="Helvetica" w:cs="Helvetica"/>
+                <w:i w:val="false"/>
+                <w:b w:val="false"/>
+                <w:u w:val="none"/>
+                <w:sz w:val="18"/>
+                <w:szCs w:val="18"/>
+                <w:color w:val="000000"/>
+              </w:rPr>
+              <w:t xml:space="preserve"> </w:t>
+            </w:r>
+            <w:r>
+              <w:rPr>
+                <w:rFonts w:ascii="Helvetica" w:hAnsi="Helvetica" w:eastAsia="Helvetica" w:cs="Helvetica"/>
+                <w:i w:val="false"/>
+                <w:b w:val="false"/>
+                <w:u w:val="none"/>
+                <w:sz w:val="18"/>
+                <w:szCs w:val="18"/>
+                <w:color w:val="000000"/>
+              </w:rPr>
+              <w:t xml:space="preserve">al</w:t>
+            </w:r>
+            <w:r>
+              <w:rPr>
+                <w:rFonts w:ascii="Helvetica" w:hAnsi="Helvetica" w:eastAsia="Helvetica" w:cs="Helvetica"/>
+                <w:i w:val="false"/>
+                <w:b w:val="false"/>
+                <w:u w:val="none"/>
+                <w:sz w:val="18"/>
+                <w:szCs w:val="18"/>
+                <w:color w:val="000000"/>
+              </w:rPr>
+              <w:t xml:space="preserve"> </w:t>
+            </w:r>
+            <w:r>
+              <w:rPr>
+                <w:rFonts w:ascii="Helvetica" w:hAnsi="Helvetica" w:eastAsia="Helvetica" w:cs="Helvetica"/>
+                <w:i w:val="false"/>
+                <w:b w:val="false"/>
+                <w:u w:val="none"/>
+                <w:sz w:val="18"/>
+                <w:szCs w:val="18"/>
+                <w:color w:val="000000"/>
+              </w:rPr>
+              <w:t xml:space="preserve">limite</w:t>
             </w:r>
           </w:p>
         </w:tc>
@@ -8389,6 +9906,50 @@
             </w:r>
           </w:p>
         </w:tc>
+        <w:tc>
+          <w:tcPr>
+            <w:tcBorders>
+              <w:bottom w:val="single" w:sz="6" w:space="0" w:color="666666"/>
+              <w:top w:val="single" w:sz="6" w:space="0" w:color="666666"/>
+              <w:left w:val="none" w:sz="0" w:space="0" w:color="000000"/>
+              <w:right w:val="none" w:sz="0" w:space="0" w:color="000000"/>
+            </w:tcBorders>
+            <w:shd w:val="clear" w:color="auto" w:fill="FFFFFF"/>
+            <w:tcMar>
+              <w:top w:w="0" w:type="dxa"/>
+              <w:bottom w:w="0" w:type="dxa"/>
+              <w:left w:w="0" w:type="dxa"/>
+              <w:right w:w="0" w:type="dxa"/>
+            </w:tcMar>
+            <w:vAlign w:val="center"/>
+          </w:tcPr>
+          <w:p>
+            <w:pPr>
+              <w:pStyle w:val="Normal"/>
+              <w:jc w:val="center"/>
+              <w:pBdr>
+                <w:bottom w:val="none" w:sz="0" w:space="0" w:color="000000"/>
+                <w:top w:val="none" w:sz="0" w:space="0" w:color="000000"/>
+                <w:left w:val="none" w:sz="0" w:space="0" w:color="000000"/>
+                <w:right w:val="none" w:sz="0" w:space="0" w:color="000000"/>
+              </w:pBdr>
+              <w:spacing w:after="100" w:before="100" w:line="240"/>
+              <w:ind w:left="100" w:right="100" w:firstLine="0" w:firstLineChars="0"/>
+            </w:pPr>
+            <w:r>
+              <w:rPr>
+                <w:rFonts w:ascii="Helvetica" w:hAnsi="Helvetica" w:eastAsia="Helvetica" w:cs="Helvetica"/>
+                <w:i w:val="false"/>
+                <w:b w:val="false"/>
+                <w:u w:val="none"/>
+                <w:sz w:val="18"/>
+                <w:szCs w:val="18"/>
+                <w:color w:val="000000"/>
+              </w:rPr>
+              <w:t xml:space="preserve">Normale</w:t>
+            </w:r>
+          </w:p>
+        </w:tc>
       </w:tr>
       <w:tr>
         <w:trPr>
@@ -8736,6 +10297,50 @@
             </w:r>
           </w:p>
         </w:tc>
+        <w:tc>
+          <w:tcPr>
+            <w:tcBorders>
+              <w:bottom w:val="single" w:sz="6" w:space="0" w:color="666666"/>
+              <w:top w:val="single" w:sz="6" w:space="0" w:color="666666"/>
+              <w:left w:val="none" w:sz="0" w:space="0" w:color="000000"/>
+              <w:right w:val="none" w:sz="0" w:space="0" w:color="000000"/>
+            </w:tcBorders>
+            <w:shd w:val="clear" w:color="auto" w:fill="FFFFFF"/>
+            <w:tcMar>
+              <w:top w:w="0" w:type="dxa"/>
+              <w:bottom w:w="0" w:type="dxa"/>
+              <w:left w:w="0" w:type="dxa"/>
+              <w:right w:w="0" w:type="dxa"/>
+            </w:tcMar>
+            <w:vAlign w:val="center"/>
+          </w:tcPr>
+          <w:p>
+            <w:pPr>
+              <w:pStyle w:val="Normal"/>
+              <w:jc w:val="center"/>
+              <w:pBdr>
+                <w:bottom w:val="none" w:sz="0" w:space="0" w:color="000000"/>
+                <w:top w:val="none" w:sz="0" w:space="0" w:color="000000"/>
+                <w:left w:val="none" w:sz="0" w:space="0" w:color="000000"/>
+                <w:right w:val="none" w:sz="0" w:space="0" w:color="000000"/>
+              </w:pBdr>
+              <w:spacing w:after="100" w:before="100" w:line="240"/>
+              <w:ind w:left="100" w:right="100" w:firstLine="0" w:firstLineChars="0"/>
+            </w:pPr>
+            <w:r>
+              <w:rPr>
+                <w:rFonts w:ascii="Helvetica" w:hAnsi="Helvetica" w:eastAsia="Helvetica" w:cs="Helvetica"/>
+                <w:i w:val="false"/>
+                <w:b w:val="false"/>
+                <w:u w:val="none"/>
+                <w:sz w:val="18"/>
+                <w:szCs w:val="18"/>
+                <w:color w:val="000000"/>
+              </w:rPr>
+              <w:t xml:space="preserve">Normale</w:t>
+            </w:r>
+          </w:p>
+        </w:tc>
       </w:tr>
       <w:tr>
         <w:trPr>
@@ -9083,10 +10688,54 @@
             </w:r>
           </w:p>
         </w:tc>
+        <w:tc>
+          <w:tcPr>
+            <w:tcBorders>
+              <w:bottom w:val="single" w:sz="6" w:space="0" w:color="666666"/>
+              <w:top w:val="single" w:sz="6" w:space="0" w:color="666666"/>
+              <w:left w:val="none" w:sz="0" w:space="0" w:color="000000"/>
+              <w:right w:val="none" w:sz="0" w:space="0" w:color="000000"/>
+            </w:tcBorders>
+            <w:shd w:val="clear" w:color="auto" w:fill="FFFFFF"/>
+            <w:tcMar>
+              <w:top w:w="0" w:type="dxa"/>
+              <w:bottom w:w="0" w:type="dxa"/>
+              <w:left w:w="0" w:type="dxa"/>
+              <w:right w:w="0" w:type="dxa"/>
+            </w:tcMar>
+            <w:vAlign w:val="center"/>
+          </w:tcPr>
+          <w:p>
+            <w:pPr>
+              <w:pStyle w:val="Normal"/>
+              <w:jc w:val="center"/>
+              <w:pBdr>
+                <w:bottom w:val="none" w:sz="0" w:space="0" w:color="000000"/>
+                <w:top w:val="none" w:sz="0" w:space="0" w:color="000000"/>
+                <w:left w:val="none" w:sz="0" w:space="0" w:color="000000"/>
+                <w:right w:val="none" w:sz="0" w:space="0" w:color="000000"/>
+              </w:pBdr>
+              <w:spacing w:after="100" w:before="100" w:line="240"/>
+              <w:ind w:left="100" w:right="100" w:firstLine="0" w:firstLineChars="0"/>
+            </w:pPr>
+            <w:r>
+              <w:rPr>
+                <w:rFonts w:ascii="Helvetica" w:hAnsi="Helvetica" w:eastAsia="Helvetica" w:cs="Helvetica"/>
+                <w:i w:val="false"/>
+                <w:b w:val="false"/>
+                <w:u w:val="none"/>
+                <w:sz w:val="18"/>
+                <w:szCs w:val="18"/>
+                <w:color w:val="000000"/>
+              </w:rPr>
+              <w:t xml:space="preserve">Normale</w:t>
+            </w:r>
+          </w:p>
+        </w:tc>
       </w:tr>
       <w:tr>
         <w:trPr>
-          <w:trHeight w:val="573" w:hRule="auto"/>
+          <w:trHeight w:val="614" w:hRule="auto"/>
         </w:trPr>
         body26
         <w:tc>
@@ -9427,6 +11076,74 @@
                 <w:color w:val="000000"/>
               </w:rPr>
               <w:t xml:space="preserve">11</w:t>
+            </w:r>
+          </w:p>
+        </w:tc>
+        <w:tc>
+          <w:tcPr>
+            <w:tcBorders>
+              <w:bottom w:val="single" w:sz="6" w:space="0" w:color="666666"/>
+              <w:top w:val="single" w:sz="6" w:space="0" w:color="666666"/>
+              <w:left w:val="none" w:sz="0" w:space="0" w:color="000000"/>
+              <w:right w:val="none" w:sz="0" w:space="0" w:color="000000"/>
+            </w:tcBorders>
+            <w:shd w:val="clear" w:color="auto" w:fill="FFFFFF"/>
+            <w:tcMar>
+              <w:top w:w="0" w:type="dxa"/>
+              <w:bottom w:w="0" w:type="dxa"/>
+              <w:left w:w="0" w:type="dxa"/>
+              <w:right w:w="0" w:type="dxa"/>
+            </w:tcMar>
+            <w:vAlign w:val="center"/>
+          </w:tcPr>
+          <w:p>
+            <w:pPr>
+              <w:pStyle w:val="Normal"/>
+              <w:jc w:val="center"/>
+              <w:pBdr>
+                <w:bottom w:val="none" w:sz="0" w:space="0" w:color="000000"/>
+                <w:top w:val="none" w:sz="0" w:space="0" w:color="000000"/>
+                <w:left w:val="none" w:sz="0" w:space="0" w:color="000000"/>
+                <w:right w:val="none" w:sz="0" w:space="0" w:color="000000"/>
+              </w:pBdr>
+              <w:spacing w:after="100" w:before="100" w:line="240"/>
+              <w:ind w:left="100" w:right="100" w:firstLine="0" w:firstLineChars="0"/>
+            </w:pPr>
+            <w:r>
+              <w:rPr>
+                <w:rFonts w:ascii="Helvetica" w:hAnsi="Helvetica" w:eastAsia="Helvetica" w:cs="Helvetica"/>
+                <w:i w:val="false"/>
+                <w:b w:val="false"/>
+                <w:u w:val="none"/>
+                <w:sz w:val="18"/>
+                <w:szCs w:val="18"/>
+                <w:color w:val="000000"/>
+              </w:rPr>
+              <w:t xml:space="preserve">Depressione</w:t>
+            </w:r>
+            <w:r>
+              <w:rPr>
+                <w:rFonts w:ascii="Helvetica" w:hAnsi="Helvetica" w:eastAsia="Helvetica" w:cs="Helvetica"/>
+                <w:i w:val="false"/>
+                <w:b w:val="false"/>
+                <w:u w:val="none"/>
+                <w:sz w:val="18"/>
+                <w:szCs w:val="18"/>
+                <w:color w:val="000000"/>
+              </w:rPr>
+              <w:t xml:space="preserve"> </w:t>
+            </w:r>
+            <w:r>
+              <w:rPr>
+                <w:rFonts w:ascii="Helvetica" w:hAnsi="Helvetica" w:eastAsia="Helvetica" w:cs="Helvetica"/>
+                <w:i w:val="false"/>
+                <w:b w:val="false"/>
+                <w:u w:val="none"/>
+                <w:sz w:val="18"/>
+                <w:szCs w:val="18"/>
+                <w:color w:val="000000"/>
+              </w:rPr>
+              <w:t xml:space="preserve">lieve</w:t>
             </w:r>
           </w:p>
         </w:tc>
@@ -9777,10 +11494,54 @@
             </w:r>
           </w:p>
         </w:tc>
+        <w:tc>
+          <w:tcPr>
+            <w:tcBorders>
+              <w:bottom w:val="single" w:sz="6" w:space="0" w:color="666666"/>
+              <w:top w:val="single" w:sz="6" w:space="0" w:color="666666"/>
+              <w:left w:val="none" w:sz="0" w:space="0" w:color="000000"/>
+              <w:right w:val="none" w:sz="0" w:space="0" w:color="000000"/>
+            </w:tcBorders>
+            <w:shd w:val="clear" w:color="auto" w:fill="FFFFFF"/>
+            <w:tcMar>
+              <w:top w:w="0" w:type="dxa"/>
+              <w:bottom w:w="0" w:type="dxa"/>
+              <w:left w:w="0" w:type="dxa"/>
+              <w:right w:w="0" w:type="dxa"/>
+            </w:tcMar>
+            <w:vAlign w:val="center"/>
+          </w:tcPr>
+          <w:p>
+            <w:pPr>
+              <w:pStyle w:val="Normal"/>
+              <w:jc w:val="center"/>
+              <w:pBdr>
+                <w:bottom w:val="none" w:sz="0" w:space="0" w:color="000000"/>
+                <w:top w:val="none" w:sz="0" w:space="0" w:color="000000"/>
+                <w:left w:val="none" w:sz="0" w:space="0" w:color="000000"/>
+                <w:right w:val="none" w:sz="0" w:space="0" w:color="000000"/>
+              </w:pBdr>
+              <w:spacing w:after="100" w:before="100" w:line="240"/>
+              <w:ind w:left="100" w:right="100" w:firstLine="0" w:firstLineChars="0"/>
+            </w:pPr>
+            <w:r>
+              <w:rPr>
+                <w:rFonts w:ascii="Helvetica" w:hAnsi="Helvetica" w:eastAsia="Helvetica" w:cs="Helvetica"/>
+                <w:i w:val="false"/>
+                <w:b w:val="false"/>
+                <w:u w:val="none"/>
+                <w:sz w:val="18"/>
+                <w:szCs w:val="18"/>
+                <w:color w:val="000000"/>
+              </w:rPr>
+              <w:t xml:space="preserve">Normale</w:t>
+            </w:r>
+          </w:p>
+        </w:tc>
       </w:tr>
       <w:tr>
         <w:trPr>
-          <w:trHeight w:val="573" w:hRule="auto"/>
+          <w:trHeight w:val="614" w:hRule="auto"/>
         </w:trPr>
         body28
         <w:tc>
@@ -10121,13 +11882,81 @@
                 <w:color w:val="000000"/>
               </w:rPr>
               <w:t xml:space="preserve">10</w:t>
+            </w:r>
+          </w:p>
+        </w:tc>
+        <w:tc>
+          <w:tcPr>
+            <w:tcBorders>
+              <w:bottom w:val="single" w:sz="6" w:space="0" w:color="666666"/>
+              <w:top w:val="single" w:sz="6" w:space="0" w:color="666666"/>
+              <w:left w:val="none" w:sz="0" w:space="0" w:color="000000"/>
+              <w:right w:val="none" w:sz="0" w:space="0" w:color="000000"/>
+            </w:tcBorders>
+            <w:shd w:val="clear" w:color="auto" w:fill="FFFFFF"/>
+            <w:tcMar>
+              <w:top w:w="0" w:type="dxa"/>
+              <w:bottom w:w="0" w:type="dxa"/>
+              <w:left w:w="0" w:type="dxa"/>
+              <w:right w:w="0" w:type="dxa"/>
+            </w:tcMar>
+            <w:vAlign w:val="center"/>
+          </w:tcPr>
+          <w:p>
+            <w:pPr>
+              <w:pStyle w:val="Normal"/>
+              <w:jc w:val="center"/>
+              <w:pBdr>
+                <w:bottom w:val="none" w:sz="0" w:space="0" w:color="000000"/>
+                <w:top w:val="none" w:sz="0" w:space="0" w:color="000000"/>
+                <w:left w:val="none" w:sz="0" w:space="0" w:color="000000"/>
+                <w:right w:val="none" w:sz="0" w:space="0" w:color="000000"/>
+              </w:pBdr>
+              <w:spacing w:after="100" w:before="100" w:line="240"/>
+              <w:ind w:left="100" w:right="100" w:firstLine="0" w:firstLineChars="0"/>
+            </w:pPr>
+            <w:r>
+              <w:rPr>
+                <w:rFonts w:ascii="Helvetica" w:hAnsi="Helvetica" w:eastAsia="Helvetica" w:cs="Helvetica"/>
+                <w:i w:val="false"/>
+                <w:b w:val="false"/>
+                <w:u w:val="none"/>
+                <w:sz w:val="18"/>
+                <w:szCs w:val="18"/>
+                <w:color w:val="000000"/>
+              </w:rPr>
+              <w:t xml:space="preserve">Depressione</w:t>
+            </w:r>
+            <w:r>
+              <w:rPr>
+                <w:rFonts w:ascii="Helvetica" w:hAnsi="Helvetica" w:eastAsia="Helvetica" w:cs="Helvetica"/>
+                <w:i w:val="false"/>
+                <w:b w:val="false"/>
+                <w:u w:val="none"/>
+                <w:sz w:val="18"/>
+                <w:szCs w:val="18"/>
+                <w:color w:val="000000"/>
+              </w:rPr>
+              <w:t xml:space="preserve"> </w:t>
+            </w:r>
+            <w:r>
+              <w:rPr>
+                <w:rFonts w:ascii="Helvetica" w:hAnsi="Helvetica" w:eastAsia="Helvetica" w:cs="Helvetica"/>
+                <w:i w:val="false"/>
+                <w:b w:val="false"/>
+                <w:u w:val="none"/>
+                <w:sz w:val="18"/>
+                <w:szCs w:val="18"/>
+                <w:color w:val="000000"/>
+              </w:rPr>
+              <w:t xml:space="preserve">lieve</w:t>
             </w:r>
           </w:p>
         </w:tc>
       </w:tr>
       <w:tr>
         <w:trPr>
-          <w:trHeight w:val="573" w:hRule="auto"/>
+          <w:trHeight w:val="614" w:hRule="auto"/>
         </w:trPr>
         body29
         <w:tc>
@@ -10468,6 +12297,74 @@
                 <w:color w:val="000000"/>
               </w:rPr>
               <w:t xml:space="preserve">14</w:t>
+            </w:r>
+          </w:p>
+        </w:tc>
+        <w:tc>
+          <w:tcPr>
+            <w:tcBorders>
+              <w:bottom w:val="single" w:sz="6" w:space="0" w:color="666666"/>
+              <w:top w:val="single" w:sz="6" w:space="0" w:color="666666"/>
+              <w:left w:val="none" w:sz="0" w:space="0" w:color="000000"/>
+              <w:right w:val="none" w:sz="0" w:space="0" w:color="000000"/>
+            </w:tcBorders>
+            <w:shd w:val="clear" w:color="auto" w:fill="FFFFFF"/>
+            <w:tcMar>
+              <w:top w:w="0" w:type="dxa"/>
+              <w:bottom w:w="0" w:type="dxa"/>
+              <w:left w:w="0" w:type="dxa"/>
+              <w:right w:w="0" w:type="dxa"/>
+            </w:tcMar>
+            <w:vAlign w:val="center"/>
+          </w:tcPr>
+          <w:p>
+            <w:pPr>
+              <w:pStyle w:val="Normal"/>
+              <w:jc w:val="center"/>
+              <w:pBdr>
+                <w:bottom w:val="none" w:sz="0" w:space="0" w:color="000000"/>
+                <w:top w:val="none" w:sz="0" w:space="0" w:color="000000"/>
+                <w:left w:val="none" w:sz="0" w:space="0" w:color="000000"/>
+                <w:right w:val="none" w:sz="0" w:space="0" w:color="000000"/>
+              </w:pBdr>
+              <w:spacing w:after="100" w:before="100" w:line="240"/>
+              <w:ind w:left="100" w:right="100" w:firstLine="0" w:firstLineChars="0"/>
+            </w:pPr>
+            <w:r>
+              <w:rPr>
+                <w:rFonts w:ascii="Helvetica" w:hAnsi="Helvetica" w:eastAsia="Helvetica" w:cs="Helvetica"/>
+                <w:i w:val="false"/>
+                <w:b w:val="false"/>
+                <w:u w:val="none"/>
+                <w:sz w:val="18"/>
+                <w:szCs w:val="18"/>
+                <w:color w:val="000000"/>
+              </w:rPr>
+              <w:t xml:space="preserve">Depressione</w:t>
+            </w:r>
+            <w:r>
+              <w:rPr>
+                <w:rFonts w:ascii="Helvetica" w:hAnsi="Helvetica" w:eastAsia="Helvetica" w:cs="Helvetica"/>
+                <w:i w:val="false"/>
+                <w:b w:val="false"/>
+                <w:u w:val="none"/>
+                <w:sz w:val="18"/>
+                <w:szCs w:val="18"/>
+                <w:color w:val="000000"/>
+              </w:rPr>
+              <w:t xml:space="preserve"> </w:t>
+            </w:r>
+            <w:r>
+              <w:rPr>
+                <w:rFonts w:ascii="Helvetica" w:hAnsi="Helvetica" w:eastAsia="Helvetica" w:cs="Helvetica"/>
+                <w:i w:val="false"/>
+                <w:b w:val="false"/>
+                <w:u w:val="none"/>
+                <w:sz w:val="18"/>
+                <w:szCs w:val="18"/>
+                <w:color w:val="000000"/>
+              </w:rPr>
+              <w:t xml:space="preserve">lieve</w:t>
             </w:r>
           </w:p>
         </w:tc>
@@ -10818,6 +12715,50 @@
             </w:r>
           </w:p>
         </w:tc>
+        <w:tc>
+          <w:tcPr>
+            <w:tcBorders>
+              <w:bottom w:val="single" w:sz="6" w:space="0" w:color="666666"/>
+              <w:top w:val="single" w:sz="6" w:space="0" w:color="666666"/>
+              <w:left w:val="none" w:sz="0" w:space="0" w:color="000000"/>
+              <w:right w:val="none" w:sz="0" w:space="0" w:color="000000"/>
+            </w:tcBorders>
+            <w:shd w:val="clear" w:color="auto" w:fill="FFFFFF"/>
+            <w:tcMar>
+              <w:top w:w="0" w:type="dxa"/>
+              <w:bottom w:w="0" w:type="dxa"/>
+              <w:left w:w="0" w:type="dxa"/>
+              <w:right w:w="0" w:type="dxa"/>
+            </w:tcMar>
+            <w:vAlign w:val="center"/>
+          </w:tcPr>
+          <w:p>
+            <w:pPr>
+              <w:pStyle w:val="Normal"/>
+              <w:jc w:val="center"/>
+              <w:pBdr>
+                <w:bottom w:val="none" w:sz="0" w:space="0" w:color="000000"/>
+                <w:top w:val="none" w:sz="0" w:space="0" w:color="000000"/>
+                <w:left w:val="none" w:sz="0" w:space="0" w:color="000000"/>
+                <w:right w:val="none" w:sz="0" w:space="0" w:color="000000"/>
+              </w:pBdr>
+              <w:spacing w:after="100" w:before="100" w:line="240"/>
+              <w:ind w:left="100" w:right="100" w:firstLine="0" w:firstLineChars="0"/>
+            </w:pPr>
+            <w:r>
+              <w:rPr>
+                <w:rFonts w:ascii="Helvetica" w:hAnsi="Helvetica" w:eastAsia="Helvetica" w:cs="Helvetica"/>
+                <w:i w:val="false"/>
+                <w:b w:val="false"/>
+                <w:u w:val="none"/>
+                <w:sz w:val="18"/>
+                <w:szCs w:val="18"/>
+                <w:color w:val="000000"/>
+              </w:rPr>
+              <w:t xml:space="preserve">Normale</w:t>
+            </w:r>
+          </w:p>
+        </w:tc>
       </w:tr>
       <w:tr>
         <w:trPr>
@@ -11165,6 +13106,50 @@
             </w:r>
           </w:p>
         </w:tc>
+        <w:tc>
+          <w:tcPr>
+            <w:tcBorders>
+              <w:bottom w:val="single" w:sz="6" w:space="0" w:color="666666"/>
+              <w:top w:val="single" w:sz="6" w:space="0" w:color="666666"/>
+              <w:left w:val="none" w:sz="0" w:space="0" w:color="000000"/>
+              <w:right w:val="none" w:sz="0" w:space="0" w:color="000000"/>
+            </w:tcBorders>
+            <w:shd w:val="clear" w:color="auto" w:fill="FFFFFF"/>
+            <w:tcMar>
+              <w:top w:w="0" w:type="dxa"/>
+              <w:bottom w:w="0" w:type="dxa"/>
+              <w:left w:w="0" w:type="dxa"/>
+              <w:right w:w="0" w:type="dxa"/>
+            </w:tcMar>
+            <w:vAlign w:val="center"/>
+          </w:tcPr>
+          <w:p>
+            <w:pPr>
+              <w:pStyle w:val="Normal"/>
+              <w:jc w:val="center"/>
+              <w:pBdr>
+                <w:bottom w:val="none" w:sz="0" w:space="0" w:color="000000"/>
+                <w:top w:val="none" w:sz="0" w:space="0" w:color="000000"/>
+                <w:left w:val="none" w:sz="0" w:space="0" w:color="000000"/>
+                <w:right w:val="none" w:sz="0" w:space="0" w:color="000000"/>
+              </w:pBdr>
+              <w:spacing w:after="100" w:before="100" w:line="240"/>
+              <w:ind w:left="100" w:right="100" w:firstLine="0" w:firstLineChars="0"/>
+            </w:pPr>
+            <w:r>
+              <w:rPr>
+                <w:rFonts w:ascii="Helvetica" w:hAnsi="Helvetica" w:eastAsia="Helvetica" w:cs="Helvetica"/>
+                <w:i w:val="false"/>
+                <w:b w:val="false"/>
+                <w:u w:val="none"/>
+                <w:sz w:val="18"/>
+                <w:szCs w:val="18"/>
+                <w:color w:val="000000"/>
+              </w:rPr>
+              <w:t xml:space="preserve">Normale</w:t>
+            </w:r>
+          </w:p>
+        </w:tc>
       </w:tr>
       <w:tr>
         <w:trPr>
@@ -11512,6 +13497,50 @@
             </w:r>
           </w:p>
         </w:tc>
+        <w:tc>
+          <w:tcPr>
+            <w:tcBorders>
+              <w:bottom w:val="single" w:sz="6" w:space="0" w:color="666666"/>
+              <w:top w:val="single" w:sz="6" w:space="0" w:color="666666"/>
+              <w:left w:val="none" w:sz="0" w:space="0" w:color="000000"/>
+              <w:right w:val="none" w:sz="0" w:space="0" w:color="000000"/>
+            </w:tcBorders>
+            <w:shd w:val="clear" w:color="auto" w:fill="FFFFFF"/>
+            <w:tcMar>
+              <w:top w:w="0" w:type="dxa"/>
+              <w:bottom w:w="0" w:type="dxa"/>
+              <w:left w:w="0" w:type="dxa"/>
+              <w:right w:w="0" w:type="dxa"/>
+            </w:tcMar>
+            <w:vAlign w:val="center"/>
+          </w:tcPr>
+          <w:p>
+            <w:pPr>
+              <w:pStyle w:val="Normal"/>
+              <w:jc w:val="center"/>
+              <w:pBdr>
+                <w:bottom w:val="none" w:sz="0" w:space="0" w:color="000000"/>
+                <w:top w:val="none" w:sz="0" w:space="0" w:color="000000"/>
+                <w:left w:val="none" w:sz="0" w:space="0" w:color="000000"/>
+                <w:right w:val="none" w:sz="0" w:space="0" w:color="000000"/>
+              </w:pBdr>
+              <w:spacing w:after="100" w:before="100" w:line="240"/>
+              <w:ind w:left="100" w:right="100" w:firstLine="0" w:firstLineChars="0"/>
+            </w:pPr>
+            <w:r>
+              <w:rPr>
+                <w:rFonts w:ascii="Helvetica" w:hAnsi="Helvetica" w:eastAsia="Helvetica" w:cs="Helvetica"/>
+                <w:i w:val="false"/>
+                <w:b w:val="false"/>
+                <w:u w:val="none"/>
+                <w:sz w:val="18"/>
+                <w:szCs w:val="18"/>
+                <w:color w:val="000000"/>
+              </w:rPr>
+              <w:t xml:space="preserve">Normale</w:t>
+            </w:r>
+          </w:p>
+        </w:tc>
       </w:tr>
       <w:tr>
         <w:trPr>
@@ -11859,10 +13888,54 @@
             </w:r>
           </w:p>
         </w:tc>
+        <w:tc>
+          <w:tcPr>
+            <w:tcBorders>
+              <w:bottom w:val="single" w:sz="6" w:space="0" w:color="666666"/>
+              <w:top w:val="single" w:sz="6" w:space="0" w:color="666666"/>
+              <w:left w:val="none" w:sz="0" w:space="0" w:color="000000"/>
+              <w:right w:val="none" w:sz="0" w:space="0" w:color="000000"/>
+            </w:tcBorders>
+            <w:shd w:val="clear" w:color="auto" w:fill="FFFFFF"/>
+            <w:tcMar>
+              <w:top w:w="0" w:type="dxa"/>
+              <w:bottom w:w="0" w:type="dxa"/>
+              <w:left w:w="0" w:type="dxa"/>
+              <w:right w:w="0" w:type="dxa"/>
+            </w:tcMar>
+            <w:vAlign w:val="center"/>
+          </w:tcPr>
+          <w:p>
+            <w:pPr>
+              <w:pStyle w:val="Normal"/>
+              <w:jc w:val="center"/>
+              <w:pBdr>
+                <w:bottom w:val="none" w:sz="0" w:space="0" w:color="000000"/>
+                <w:top w:val="none" w:sz="0" w:space="0" w:color="000000"/>
+                <w:left w:val="none" w:sz="0" w:space="0" w:color="000000"/>
+                <w:right w:val="none" w:sz="0" w:space="0" w:color="000000"/>
+              </w:pBdr>
+              <w:spacing w:after="100" w:before="100" w:line="240"/>
+              <w:ind w:left="100" w:right="100" w:firstLine="0" w:firstLineChars="0"/>
+            </w:pPr>
+            <w:r>
+              <w:rPr>
+                <w:rFonts w:ascii="Helvetica" w:hAnsi="Helvetica" w:eastAsia="Helvetica" w:cs="Helvetica"/>
+                <w:i w:val="false"/>
+                <w:b w:val="false"/>
+                <w:u w:val="none"/>
+                <w:sz w:val="18"/>
+                <w:szCs w:val="18"/>
+                <w:color w:val="000000"/>
+              </w:rPr>
+              <w:t xml:space="preserve">Normale</w:t>
+            </w:r>
+          </w:p>
+        </w:tc>
       </w:tr>
       <w:tr>
         <w:trPr>
-          <w:trHeight w:val="573" w:hRule="auto"/>
+          <w:trHeight w:val="614" w:hRule="auto"/>
         </w:trPr>
         body34
         <w:tc>
@@ -12203,6 +14276,122 @@
                 <w:color w:val="000000"/>
               </w:rPr>
               <w:t xml:space="preserve">9</w:t>
+            </w:r>
+          </w:p>
+        </w:tc>
+        <w:tc>
+          <w:tcPr>
+            <w:tcBorders>
+              <w:bottom w:val="single" w:sz="6" w:space="0" w:color="666666"/>
+              <w:top w:val="single" w:sz="6" w:space="0" w:color="666666"/>
+              <w:left w:val="none" w:sz="0" w:space="0" w:color="000000"/>
+              <w:right w:val="none" w:sz="0" w:space="0" w:color="000000"/>
+            </w:tcBorders>
+            <w:shd w:val="clear" w:color="auto" w:fill="FFFFFF"/>
+            <w:tcMar>
+              <w:top w:w="0" w:type="dxa"/>
+              <w:bottom w:w="0" w:type="dxa"/>
+              <w:left w:w="0" w:type="dxa"/>
+              <w:right w:w="0" w:type="dxa"/>
+            </w:tcMar>
+            <w:vAlign w:val="center"/>
+          </w:tcPr>
+          <w:p>
+            <w:pPr>
+              <w:pStyle w:val="Normal"/>
+              <w:jc w:val="center"/>
+              <w:pBdr>
+                <w:bottom w:val="none" w:sz="0" w:space="0" w:color="000000"/>
+                <w:top w:val="none" w:sz="0" w:space="0" w:color="000000"/>
+                <w:left w:val="none" w:sz="0" w:space="0" w:color="000000"/>
+                <w:right w:val="none" w:sz="0" w:space="0" w:color="000000"/>
+              </w:pBdr>
+              <w:spacing w:after="100" w:before="100" w:line="240"/>
+              <w:ind w:left="100" w:right="100" w:firstLine="0" w:firstLineChars="0"/>
+            </w:pPr>
+            <w:r>
+              <w:rPr>
+                <w:rFonts w:ascii="Helvetica" w:hAnsi="Helvetica" w:eastAsia="Helvetica" w:cs="Helvetica"/>
+                <w:i w:val="false"/>
+                <w:b w:val="false"/>
+                <w:u w:val="none"/>
+                <w:sz w:val="18"/>
+                <w:szCs w:val="18"/>
+                <w:color w:val="000000"/>
+              </w:rPr>
+              <w:t xml:space="preserve">Depressione</w:t>
+            </w:r>
+            <w:r>
+              <w:rPr>
+                <w:rFonts w:ascii="Helvetica" w:hAnsi="Helvetica" w:eastAsia="Helvetica" w:cs="Helvetica"/>
+                <w:i w:val="false"/>
+                <w:b w:val="false"/>
+                <w:u w:val="none"/>
+                <w:sz w:val="18"/>
+                <w:szCs w:val="18"/>
+                <w:color w:val="000000"/>
+              </w:rPr>
+              <w:t xml:space="preserve"> </w:t>
+            </w:r>
+            <w:r>
+              <w:rPr>
+                <w:rFonts w:ascii="Helvetica" w:hAnsi="Helvetica" w:eastAsia="Helvetica" w:cs="Helvetica"/>
+                <w:i w:val="false"/>
+                <w:b w:val="false"/>
+                <w:u w:val="none"/>
+                <w:sz w:val="18"/>
+                <w:szCs w:val="18"/>
+                <w:color w:val="000000"/>
+              </w:rPr>
+              <w:t xml:space="preserve">lieve</w:t>
+            </w:r>
+            <w:r>
+              <w:rPr>
+                <w:rFonts w:ascii="Helvetica" w:hAnsi="Helvetica" w:eastAsia="Helvetica" w:cs="Helvetica"/>
+                <w:i w:val="false"/>
+                <w:b w:val="false"/>
+                <w:u w:val="none"/>
+                <w:sz w:val="18"/>
+                <w:szCs w:val="18"/>
+                <w:color w:val="000000"/>
+              </w:rPr>
+              <w:t xml:space="preserve"> </w:t>
+            </w:r>
+            <w:r>
+              <w:rPr>
+                <w:rFonts w:ascii="Helvetica" w:hAnsi="Helvetica" w:eastAsia="Helvetica" w:cs="Helvetica"/>
+                <w:i w:val="false"/>
+                <w:b w:val="false"/>
+                <w:u w:val="none"/>
+                <w:sz w:val="18"/>
+                <w:szCs w:val="18"/>
+                <w:color w:val="000000"/>
+              </w:rPr>
+              <w:t xml:space="preserve">al</w:t>
+            </w:r>
+            <w:r>
+              <w:rPr>
+                <w:rFonts w:ascii="Helvetica" w:hAnsi="Helvetica" w:eastAsia="Helvetica" w:cs="Helvetica"/>
+                <w:i w:val="false"/>
+                <w:b w:val="false"/>
+                <w:u w:val="none"/>
+                <w:sz w:val="18"/>
+                <w:szCs w:val="18"/>
+                <w:color w:val="000000"/>
+              </w:rPr>
+              <w:t xml:space="preserve"> </w:t>
+            </w:r>
+            <w:r>
+              <w:rPr>
+                <w:rFonts w:ascii="Helvetica" w:hAnsi="Helvetica" w:eastAsia="Helvetica" w:cs="Helvetica"/>
+                <w:i w:val="false"/>
+                <w:b w:val="false"/>
+                <w:u w:val="none"/>
+                <w:sz w:val="18"/>
+                <w:szCs w:val="18"/>
+                <w:color w:val="000000"/>
+              </w:rPr>
+              <w:t xml:space="preserve">limite</w:t>
             </w:r>
           </w:p>
         </w:tc>
@@ -12553,6 +14742,50 @@
             </w:r>
           </w:p>
         </w:tc>
+        <w:tc>
+          <w:tcPr>
+            <w:tcBorders>
+              <w:bottom w:val="single" w:sz="6" w:space="0" w:color="666666"/>
+              <w:top w:val="single" w:sz="6" w:space="0" w:color="666666"/>
+              <w:left w:val="none" w:sz="0" w:space="0" w:color="000000"/>
+              <w:right w:val="none" w:sz="0" w:space="0" w:color="000000"/>
+            </w:tcBorders>
+            <w:shd w:val="clear" w:color="auto" w:fill="FFFFFF"/>
+            <w:tcMar>
+              <w:top w:w="0" w:type="dxa"/>
+              <w:bottom w:w="0" w:type="dxa"/>
+              <w:left w:w="0" w:type="dxa"/>
+              <w:right w:w="0" w:type="dxa"/>
+            </w:tcMar>
+            <w:vAlign w:val="center"/>
+          </w:tcPr>
+          <w:p>
+            <w:pPr>
+              <w:pStyle w:val="Normal"/>
+              <w:jc w:val="center"/>
+              <w:pBdr>
+                <w:bottom w:val="none" w:sz="0" w:space="0" w:color="000000"/>
+                <w:top w:val="none" w:sz="0" w:space="0" w:color="000000"/>
+                <w:left w:val="none" w:sz="0" w:space="0" w:color="000000"/>
+                <w:right w:val="none" w:sz="0" w:space="0" w:color="000000"/>
+              </w:pBdr>
+              <w:spacing w:after="100" w:before="100" w:line="240"/>
+              <w:ind w:left="100" w:right="100" w:firstLine="0" w:firstLineChars="0"/>
+            </w:pPr>
+            <w:r>
+              <w:rPr>
+                <w:rFonts w:ascii="Helvetica" w:hAnsi="Helvetica" w:eastAsia="Helvetica" w:cs="Helvetica"/>
+                <w:i w:val="false"/>
+                <w:b w:val="false"/>
+                <w:u w:val="none"/>
+                <w:sz w:val="18"/>
+                <w:szCs w:val="18"/>
+                <w:color w:val="000000"/>
+              </w:rPr>
+              <w:t xml:space="preserve">Normale</w:t>
+            </w:r>
+          </w:p>
+        </w:tc>
       </w:tr>
       <w:tr>
         <w:trPr>
@@ -12897,6 +15130,50 @@
                 <w:color w:val="000000"/>
               </w:rPr>
               <w:t xml:space="preserve">0</w:t>
+            </w:r>
+          </w:p>
+        </w:tc>
+        <w:tc>
+          <w:tcPr>
+            <w:tcBorders>
+              <w:bottom w:val="single" w:sz="12" w:space="0" w:color="666666"/>
+              <w:top w:val="single" w:sz="6" w:space="0" w:color="666666"/>
+              <w:left w:val="none" w:sz="0" w:space="0" w:color="000000"/>
+              <w:right w:val="none" w:sz="0" w:space="0" w:color="000000"/>
+            </w:tcBorders>
+            <w:shd w:val="clear" w:color="auto" w:fill="FFFFFF"/>
+            <w:tcMar>
+              <w:top w:w="0" w:type="dxa"/>
+              <w:bottom w:w="0" w:type="dxa"/>
+              <w:left w:w="0" w:type="dxa"/>
+              <w:right w:w="0" w:type="dxa"/>
+            </w:tcMar>
+            <w:vAlign w:val="center"/>
+          </w:tcPr>
+          <w:p>
+            <w:pPr>
+              <w:pStyle w:val="Normal"/>
+              <w:jc w:val="center"/>
+              <w:pBdr>
+                <w:bottom w:val="none" w:sz="0" w:space="0" w:color="000000"/>
+                <w:top w:val="none" w:sz="0" w:space="0" w:color="000000"/>
+                <w:left w:val="none" w:sz="0" w:space="0" w:color="000000"/>
+                <w:right w:val="none" w:sz="0" w:space="0" w:color="000000"/>
+              </w:pBdr>
+              <w:spacing w:after="100" w:before="100" w:line="240"/>
+              <w:ind w:left="100" w:right="100" w:firstLine="0" w:firstLineChars="0"/>
+            </w:pPr>
+            <w:r>
+              <w:rPr>
+                <w:rFonts w:ascii="Helvetica" w:hAnsi="Helvetica" w:eastAsia="Helvetica" w:cs="Helvetica"/>
+                <w:i w:val="false"/>
+                <w:b w:val="false"/>
+                <w:u w:val="none"/>
+                <w:sz w:val="18"/>
+                <w:szCs w:val="18"/>
+                <w:color w:val="000000"/>
+              </w:rPr>
+              <w:t xml:space="preserve">Normale</w:t>
             </w:r>
           </w:p>
         </w:tc>

</xml_diff>